<commit_message>
Continued working on lit review, added references from lit review, added 2DOF visual figure
</commit_message>
<xml_diff>
--- a/Lit Review Initial Work.docx
+++ b/Lit Review Initial Work.docx
@@ -642,19 +642,7 @@
         <w:rPr>
           <w:rFonts w:ascii="CMR10" w:hAnsi="CMR10" w:cs="CMR10"/>
         </w:rPr>
-        <w:t>in an MPC and control Lyapunov function framework [17]. They worked on a unicycle</w:t>
-      </w:r>
-      <w:r>
-        <w:rPr>
-          <w:rFonts w:ascii="CMR10" w:hAnsi="CMR10" w:cs="CMR10"/>
-        </w:rPr>
-        <w:t xml:space="preserve"> </w:t>
-      </w:r>
-      <w:r>
-        <w:rPr>
-          <w:rFonts w:ascii="CMR10" w:hAnsi="CMR10" w:cs="CMR10"/>
-        </w:rPr>
-        <w:t xml:space="preserve">robot with a simple dynamic model. </w:t>
+        <w:t xml:space="preserve">in an MPC and control Lyapunov function framework [17]. They worked on a unicycle robot with a simple dynamic model. </w:t>
       </w:r>
       <w:proofErr w:type="spellStart"/>
       <w:r>
@@ -2883,13 +2871,7 @@
         <w:rPr>
           <w:rFonts w:cs="CMR9"/>
         </w:rPr>
-        <w:t>Shows the technique in [1</w:t>
-      </w:r>
-      <w:r>
-        <w:rPr>
-          <w:rFonts w:cs="CMR9"/>
-        </w:rPr>
-        <w:t>3] does not guarantee optimality</w:t>
+        <w:t>Shows the technique in [13] does not guarantee optimality</w:t>
       </w:r>
       <w:r>
         <w:rPr>
@@ -3116,6 +3098,404 @@
           <w:szCs w:val="18"/>
           <w:highlight w:val="yellow"/>
         </w:rPr>
+        <w:t xml:space="preserve"> An Introduction to Nonlinear Model Predictive Control</w:t>
+      </w:r>
+    </w:p>
+    <w:p>
+      <w:pPr>
+        <w:autoSpaceDE w:val="0"/>
+        <w:autoSpaceDN w:val="0"/>
+        <w:adjustRightInd w:val="0"/>
+        <w:spacing w:after="0" w:line="240" w:lineRule="auto"/>
+        <w:rPr>
+          <w:rFonts w:ascii="CMR9" w:hAnsi="CMR9" w:cs="CMR9"/>
+          <w:sz w:val="18"/>
+          <w:szCs w:val="18"/>
+          <w:highlight w:val="yellow"/>
+        </w:rPr>
+      </w:pPr>
+      <w:r>
+        <w:rPr>
+          <w:rFonts w:ascii="CMR9" w:hAnsi="CMR9" w:cs="CMR9"/>
+          <w:sz w:val="18"/>
+          <w:szCs w:val="18"/>
+          <w:highlight w:val="yellow"/>
+        </w:rPr>
+        <w:t xml:space="preserve">Rolf </w:t>
+      </w:r>
+      <w:proofErr w:type="spellStart"/>
+      <w:r>
+        <w:rPr>
+          <w:rFonts w:ascii="CMR9" w:hAnsi="CMR9" w:cs="CMR9"/>
+          <w:sz w:val="18"/>
+          <w:szCs w:val="18"/>
+          <w:highlight w:val="yellow"/>
+        </w:rPr>
+        <w:t>Findeisen</w:t>
+      </w:r>
+      <w:proofErr w:type="spellEnd"/>
+      <w:r>
+        <w:rPr>
+          <w:rFonts w:ascii="CMR9" w:hAnsi="CMR9" w:cs="CMR9"/>
+          <w:sz w:val="18"/>
+          <w:szCs w:val="18"/>
+          <w:highlight w:val="yellow"/>
+        </w:rPr>
+        <w:t xml:space="preserve">, Frank </w:t>
+      </w:r>
+      <w:proofErr w:type="spellStart"/>
+      <w:r>
+        <w:rPr>
+          <w:rFonts w:ascii="CMR9" w:hAnsi="CMR9" w:cs="CMR9"/>
+          <w:sz w:val="18"/>
+          <w:szCs w:val="18"/>
+          <w:highlight w:val="yellow"/>
+        </w:rPr>
+        <w:t>Allg¨ower</w:t>
+      </w:r>
+      <w:proofErr w:type="spellEnd"/>
+      <w:r>
+        <w:rPr>
+          <w:rFonts w:ascii="CMR9" w:hAnsi="CMR9" w:cs="CMR9"/>
+          <w:sz w:val="18"/>
+          <w:szCs w:val="18"/>
+          <w:highlight w:val="yellow"/>
+        </w:rPr>
+        <w:t>,</w:t>
+      </w:r>
+    </w:p>
+    <w:p>
+      <w:pPr>
+        <w:autoSpaceDE w:val="0"/>
+        <w:autoSpaceDN w:val="0"/>
+        <w:adjustRightInd w:val="0"/>
+        <w:spacing w:after="0" w:line="240" w:lineRule="auto"/>
+        <w:rPr>
+          <w:rFonts w:ascii="CMR9" w:hAnsi="CMR9" w:cs="CMR9"/>
+          <w:sz w:val="18"/>
+          <w:szCs w:val="18"/>
+          <w:highlight w:val="yellow"/>
+        </w:rPr>
+      </w:pPr>
+      <w:r>
+        <w:rPr>
+          <w:rFonts w:ascii="CMR9" w:hAnsi="CMR9" w:cs="CMR9"/>
+          <w:sz w:val="18"/>
+          <w:szCs w:val="18"/>
+          <w:highlight w:val="yellow"/>
+        </w:rPr>
+        <w:t>Institute for Systems Theory in Engineering,</w:t>
+      </w:r>
+    </w:p>
+    <w:p>
+      <w:pPr>
+        <w:autoSpaceDE w:val="0"/>
+        <w:autoSpaceDN w:val="0"/>
+        <w:adjustRightInd w:val="0"/>
+        <w:spacing w:after="0" w:line="240" w:lineRule="auto"/>
+        <w:rPr>
+          <w:rFonts w:ascii="CMR9" w:hAnsi="CMR9" w:cs="CMR9"/>
+          <w:sz w:val="18"/>
+          <w:szCs w:val="18"/>
+        </w:rPr>
+      </w:pPr>
+      <w:r>
+        <w:rPr>
+          <w:rFonts w:ascii="CMR9" w:hAnsi="CMR9" w:cs="CMR9"/>
+          <w:sz w:val="18"/>
+          <w:szCs w:val="18"/>
+          <w:highlight w:val="yellow"/>
+        </w:rPr>
+        <w:t xml:space="preserve">University of Stuttgart, 70550 Stuttgart, Germany, </w:t>
+      </w:r>
+      <w:r>
+        <w:rPr>
+          <w:rFonts w:ascii="Calibri" w:eastAsia="Calibri" w:hAnsi="Calibri" w:cs="Calibri" w:hint="eastAsia"/>
+          <w:sz w:val="18"/>
+          <w:szCs w:val="18"/>
+          <w:highlight w:val="yellow"/>
+        </w:rPr>
+        <w:t>􀀀</w:t>
+      </w:r>
+      <w:proofErr w:type="spellStart"/>
+      <w:proofErr w:type="gramStart"/>
+      <w:r>
+        <w:rPr>
+          <w:rFonts w:ascii="CMR9" w:hAnsi="CMR9" w:cs="CMR9"/>
+          <w:sz w:val="18"/>
+          <w:szCs w:val="18"/>
+          <w:highlight w:val="yellow"/>
+        </w:rPr>
+        <w:t>findeise,allgower@ist.uni-stuttgart.de</w:t>
+      </w:r>
+      <w:proofErr w:type="spellEnd"/>
+      <w:proofErr w:type="gramEnd"/>
+    </w:p>
+    <w:p>
+      <w:pPr>
+        <w:autoSpaceDE w:val="0"/>
+        <w:autoSpaceDN w:val="0"/>
+        <w:adjustRightInd w:val="0"/>
+        <w:spacing w:after="0" w:line="240" w:lineRule="auto"/>
+        <w:rPr>
+          <w:rFonts w:ascii="CMR9" w:hAnsi="CMR9" w:cs="CMR9"/>
+          <w:sz w:val="18"/>
+          <w:szCs w:val="18"/>
+        </w:rPr>
+      </w:pPr>
+    </w:p>
+    <w:p>
+      <w:pPr>
+        <w:autoSpaceDE w:val="0"/>
+        <w:autoSpaceDN w:val="0"/>
+        <w:adjustRightInd w:val="0"/>
+        <w:spacing w:after="0" w:line="240" w:lineRule="auto"/>
+        <w:rPr>
+          <w:rFonts w:ascii="CMR9" w:hAnsi="CMR9" w:cs="CMR9"/>
+          <w:sz w:val="18"/>
+          <w:szCs w:val="18"/>
+        </w:rPr>
+      </w:pPr>
+    </w:p>
+    <w:p>
+      <w:pPr>
+        <w:autoSpaceDE w:val="0"/>
+        <w:autoSpaceDN w:val="0"/>
+        <w:adjustRightInd w:val="0"/>
+        <w:spacing w:after="0" w:line="240" w:lineRule="auto"/>
+        <w:rPr>
+          <w:rFonts w:cs="Times New Roman"/>
+        </w:rPr>
+      </w:pPr>
+      <w:r>
+        <w:rPr>
+          <w:rFonts w:cs="Times New Roman"/>
+        </w:rPr>
+        <w:t xml:space="preserve">This is a very important source and presents some nonlinear model predictive control formulation and background. This source can be used in the MPC history section as well. Basically though, NMPC methods are being explored due to its ability to incorporate design driven constraints into the robot control. As time goes on, our systems are becoming subject to more safety and environmental constraints making the application of previous methods tough. With NMPC it is not too difficult to add more system constraints to the optimal control problem solved each time step. This source outlines some stability and feedback considerations of the NMPC methods and presents some different methods of applying the NMPC method as well as solving the optimal control problem in each time step. </w:t>
+      </w:r>
+    </w:p>
+    <w:p>
+      <w:pPr>
+        <w:autoSpaceDE w:val="0"/>
+        <w:autoSpaceDN w:val="0"/>
+        <w:adjustRightInd w:val="0"/>
+        <w:spacing w:after="0" w:line="240" w:lineRule="auto"/>
+        <w:rPr>
+          <w:rFonts w:ascii="CMR9" w:hAnsi="CMR9" w:cs="CMR9"/>
+          <w:sz w:val="18"/>
+          <w:szCs w:val="18"/>
+        </w:rPr>
+      </w:pPr>
+    </w:p>
+    <w:p>
+      <w:pPr>
+        <w:autoSpaceDE w:val="0"/>
+        <w:autoSpaceDN w:val="0"/>
+        <w:adjustRightInd w:val="0"/>
+        <w:spacing w:after="0" w:line="240" w:lineRule="auto"/>
+        <w:rPr>
+          <w:rFonts w:cs="CMR9"/>
+        </w:rPr>
+      </w:pPr>
+      <w:r>
+        <w:rPr>
+          <w:rFonts w:cs="CMR9"/>
+        </w:rPr>
+        <w:t>MPC is a promising approach for obstacle avoidance due to its capability of handling input saturation, system nonlinearity, and state constraints in a dynamic environment</w:t>
+      </w:r>
+      <w:r>
+        <w:rPr>
+          <w:rFonts w:cs="CMR9"/>
+        </w:rPr>
+        <w:t xml:space="preserve">. </w:t>
+      </w:r>
+    </w:p>
+    <w:p>
+      <w:pPr>
+        <w:autoSpaceDE w:val="0"/>
+        <w:autoSpaceDN w:val="0"/>
+        <w:adjustRightInd w:val="0"/>
+        <w:spacing w:after="0" w:line="240" w:lineRule="auto"/>
+        <w:rPr>
+          <w:rFonts w:cs="CMR9"/>
+        </w:rPr>
+      </w:pPr>
+    </w:p>
+    <w:p>
+      <w:pPr>
+        <w:autoSpaceDE w:val="0"/>
+        <w:autoSpaceDN w:val="0"/>
+        <w:adjustRightInd w:val="0"/>
+        <w:spacing w:after="0" w:line="240" w:lineRule="auto"/>
+        <w:rPr>
+          <w:rFonts w:ascii="CMR9" w:hAnsi="CMR9" w:cs="CMR9"/>
+          <w:sz w:val="18"/>
+          <w:szCs w:val="18"/>
+        </w:rPr>
+      </w:pPr>
+      <w:r>
+        <w:rPr>
+          <w:rFonts w:ascii="CMR9" w:hAnsi="CMR9" w:cs="CMR9"/>
+          <w:sz w:val="18"/>
+          <w:szCs w:val="18"/>
+        </w:rPr>
+        <w:t xml:space="preserve">[16] </w:t>
+      </w:r>
+      <w:proofErr w:type="spellStart"/>
+      <w:r>
+        <w:rPr>
+          <w:rFonts w:ascii="CMR9" w:hAnsi="CMR9" w:cs="CMR9"/>
+          <w:sz w:val="18"/>
+          <w:szCs w:val="18"/>
+        </w:rPr>
+        <w:t>Ogren</w:t>
+      </w:r>
+      <w:proofErr w:type="spellEnd"/>
+      <w:r>
+        <w:rPr>
+          <w:rFonts w:ascii="CMR9" w:hAnsi="CMR9" w:cs="CMR9"/>
+          <w:sz w:val="18"/>
+          <w:szCs w:val="18"/>
+        </w:rPr>
+        <w:t xml:space="preserve"> P, Leonard NE. A convergent dynamic window approach to obstacle avoidance. IEEE Trans.</w:t>
+      </w:r>
+    </w:p>
+    <w:p>
+      <w:pPr>
+        <w:autoSpaceDE w:val="0"/>
+        <w:autoSpaceDN w:val="0"/>
+        <w:adjustRightInd w:val="0"/>
+        <w:spacing w:after="0" w:line="240" w:lineRule="auto"/>
+        <w:rPr>
+          <w:rFonts w:ascii="CMR9" w:hAnsi="CMR9" w:cs="CMR9"/>
+          <w:sz w:val="18"/>
+          <w:szCs w:val="18"/>
+        </w:rPr>
+      </w:pPr>
+      <w:r>
+        <w:rPr>
+          <w:rFonts w:ascii="CMR9" w:hAnsi="CMR9" w:cs="CMR9"/>
+          <w:sz w:val="18"/>
+          <w:szCs w:val="18"/>
+        </w:rPr>
+        <w:t xml:space="preserve">Rob. </w:t>
+      </w:r>
+      <w:proofErr w:type="gramStart"/>
+      <w:r>
+        <w:rPr>
+          <w:rFonts w:ascii="CMR9" w:hAnsi="CMR9" w:cs="CMR9"/>
+          <w:sz w:val="18"/>
+          <w:szCs w:val="18"/>
+        </w:rPr>
+        <w:t>2005;21:188</w:t>
+      </w:r>
+      <w:proofErr w:type="gramEnd"/>
+      <w:r>
+        <w:rPr>
+          <w:rFonts w:ascii="CMR9" w:hAnsi="CMR9" w:cs="CMR9"/>
+          <w:sz w:val="18"/>
+          <w:szCs w:val="18"/>
+        </w:rPr>
+        <w:t>-195.</w:t>
+      </w:r>
+    </w:p>
+    <w:p>
+      <w:pPr>
+        <w:autoSpaceDE w:val="0"/>
+        <w:autoSpaceDN w:val="0"/>
+        <w:adjustRightInd w:val="0"/>
+        <w:spacing w:after="0" w:line="240" w:lineRule="auto"/>
+        <w:rPr>
+          <w:rFonts w:ascii="CMR9" w:hAnsi="CMR9" w:cs="CMR9"/>
+          <w:sz w:val="18"/>
+          <w:szCs w:val="18"/>
+        </w:rPr>
+      </w:pPr>
+    </w:p>
+    <w:p>
+      <w:pPr>
+        <w:autoSpaceDE w:val="0"/>
+        <w:autoSpaceDN w:val="0"/>
+        <w:adjustRightInd w:val="0"/>
+        <w:spacing w:after="0" w:line="240" w:lineRule="auto"/>
+        <w:rPr>
+          <w:rFonts w:cs="CMR9"/>
+        </w:rPr>
+      </w:pPr>
+      <w:proofErr w:type="spellStart"/>
+      <w:r>
+        <w:rPr>
+          <w:rFonts w:cs="CMR9"/>
+        </w:rPr>
+        <w:t>Ogren</w:t>
+      </w:r>
+      <w:proofErr w:type="spellEnd"/>
+      <w:r>
+        <w:rPr>
+          <w:rFonts w:cs="CMR9"/>
+        </w:rPr>
+        <w:t xml:space="preserve"> and Leonard present the Dynamic Window Approach for fast and safe obstacle avoidance in unknown environments and recast the approach in a continuous nonlinear framework, drawing many similarities to Model Predictive Control. A method for generating a navigation function with </w:t>
+      </w:r>
+      <w:proofErr w:type="gramStart"/>
+      <w:r>
+        <w:rPr>
+          <w:rFonts w:cs="CMR9"/>
+        </w:rPr>
+        <w:t>a single unique minima</w:t>
+      </w:r>
+      <w:proofErr w:type="gramEnd"/>
+      <w:r>
+        <w:rPr>
+          <w:rFonts w:cs="CMR9"/>
+        </w:rPr>
+        <w:t xml:space="preserve"> is presented. In this study, the control input space is discretized for a computationally </w:t>
+      </w:r>
+      <w:proofErr w:type="spellStart"/>
+      <w:r>
+        <w:rPr>
+          <w:rFonts w:cs="CMR9"/>
+        </w:rPr>
+        <w:t>tractiable</w:t>
+      </w:r>
+      <w:proofErr w:type="spellEnd"/>
+      <w:r>
+        <w:rPr>
+          <w:rFonts w:cs="CMR9"/>
+        </w:rPr>
+        <w:t xml:space="preserve"> version of MPC and exhaustive search is used to identify the best control input choice. Of all the control input possibilities, there always exists one such that the robot will be able to stop before hitting any obstacle to insure safety.</w:t>
+      </w:r>
+    </w:p>
+    <w:p>
+      <w:pPr>
+        <w:autoSpaceDE w:val="0"/>
+        <w:autoSpaceDN w:val="0"/>
+        <w:adjustRightInd w:val="0"/>
+        <w:spacing w:after="0" w:line="240" w:lineRule="auto"/>
+        <w:rPr>
+          <w:rFonts w:ascii="CMR9" w:hAnsi="CMR9" w:cs="CMR9"/>
+          <w:sz w:val="18"/>
+          <w:szCs w:val="18"/>
+        </w:rPr>
+      </w:pPr>
+    </w:p>
+    <w:p>
+      <w:pPr>
+        <w:autoSpaceDE w:val="0"/>
+        <w:autoSpaceDN w:val="0"/>
+        <w:adjustRightInd w:val="0"/>
+        <w:spacing w:after="0" w:line="240" w:lineRule="auto"/>
+        <w:rPr>
+          <w:rFonts w:ascii="CMR9" w:hAnsi="CMR9" w:cs="CMR9"/>
+          <w:sz w:val="18"/>
+          <w:szCs w:val="18"/>
+        </w:rPr>
+      </w:pPr>
+      <w:r>
+        <w:rPr>
+          <w:rFonts w:ascii="CMR9" w:hAnsi="CMR9" w:cs="CMR9"/>
+          <w:sz w:val="18"/>
+          <w:szCs w:val="18"/>
+        </w:rPr>
         <w:t xml:space="preserve"> </w:t>
       </w:r>
       <w:r>
@@ -3123,429 +3503,410 @@
           <w:rFonts w:ascii="CMR9" w:hAnsi="CMR9" w:cs="CMR9"/>
           <w:sz w:val="18"/>
           <w:szCs w:val="18"/>
-          <w:highlight w:val="yellow"/>
-        </w:rPr>
-        <w:t>An Introduction to Nonlinear Model Predictive Control</w:t>
-      </w:r>
-    </w:p>
-    <w:p>
-      <w:pPr>
-        <w:autoSpaceDE w:val="0"/>
-        <w:autoSpaceDN w:val="0"/>
-        <w:adjustRightInd w:val="0"/>
-        <w:spacing w:after="0" w:line="240" w:lineRule="auto"/>
-        <w:rPr>
-          <w:rFonts w:ascii="CMR9" w:hAnsi="CMR9" w:cs="CMR9"/>
-          <w:sz w:val="18"/>
-          <w:szCs w:val="18"/>
-          <w:highlight w:val="yellow"/>
-        </w:rPr>
-      </w:pPr>
-      <w:r>
-        <w:rPr>
-          <w:rFonts w:ascii="CMR9" w:hAnsi="CMR9" w:cs="CMR9"/>
-          <w:sz w:val="18"/>
-          <w:szCs w:val="18"/>
-          <w:highlight w:val="yellow"/>
-        </w:rPr>
-        <w:t xml:space="preserve">Rolf </w:t>
-      </w:r>
-      <w:proofErr w:type="spellStart"/>
-      <w:r>
-        <w:rPr>
-          <w:rFonts w:ascii="CMR9" w:hAnsi="CMR9" w:cs="CMR9"/>
-          <w:sz w:val="18"/>
-          <w:szCs w:val="18"/>
-          <w:highlight w:val="yellow"/>
-        </w:rPr>
-        <w:t>Findeisen</w:t>
-      </w:r>
-      <w:proofErr w:type="spellEnd"/>
-      <w:r>
-        <w:rPr>
-          <w:rFonts w:ascii="CMR9" w:hAnsi="CMR9" w:cs="CMR9"/>
-          <w:sz w:val="18"/>
-          <w:szCs w:val="18"/>
-          <w:highlight w:val="yellow"/>
-        </w:rPr>
-        <w:t xml:space="preserve">, Frank </w:t>
-      </w:r>
-      <w:proofErr w:type="spellStart"/>
-      <w:r>
-        <w:rPr>
-          <w:rFonts w:ascii="CMR9" w:hAnsi="CMR9" w:cs="CMR9"/>
-          <w:sz w:val="18"/>
-          <w:szCs w:val="18"/>
-          <w:highlight w:val="yellow"/>
-        </w:rPr>
-        <w:t>Allg¨ower</w:t>
-      </w:r>
-      <w:proofErr w:type="spellEnd"/>
-      <w:r>
-        <w:rPr>
-          <w:rFonts w:ascii="CMR9" w:hAnsi="CMR9" w:cs="CMR9"/>
-          <w:sz w:val="18"/>
-          <w:szCs w:val="18"/>
-          <w:highlight w:val="yellow"/>
-        </w:rPr>
-        <w:t>,</w:t>
-      </w:r>
-    </w:p>
-    <w:p>
-      <w:pPr>
-        <w:autoSpaceDE w:val="0"/>
-        <w:autoSpaceDN w:val="0"/>
-        <w:adjustRightInd w:val="0"/>
-        <w:spacing w:after="0" w:line="240" w:lineRule="auto"/>
-        <w:rPr>
-          <w:rFonts w:ascii="CMR9" w:hAnsi="CMR9" w:cs="CMR9"/>
-          <w:sz w:val="18"/>
-          <w:szCs w:val="18"/>
-          <w:highlight w:val="yellow"/>
-        </w:rPr>
-      </w:pPr>
-      <w:r>
-        <w:rPr>
-          <w:rFonts w:ascii="CMR9" w:hAnsi="CMR9" w:cs="CMR9"/>
-          <w:sz w:val="18"/>
-          <w:szCs w:val="18"/>
-          <w:highlight w:val="yellow"/>
-        </w:rPr>
-        <w:t>Institute for Systems Theory in Engineering,</w:t>
-      </w:r>
-    </w:p>
-    <w:p>
-      <w:pPr>
-        <w:autoSpaceDE w:val="0"/>
-        <w:autoSpaceDN w:val="0"/>
-        <w:adjustRightInd w:val="0"/>
-        <w:spacing w:after="0" w:line="240" w:lineRule="auto"/>
-        <w:rPr>
-          <w:rFonts w:ascii="CMR9" w:hAnsi="CMR9" w:cs="CMR9"/>
-          <w:sz w:val="18"/>
-          <w:szCs w:val="18"/>
-        </w:rPr>
-      </w:pPr>
-      <w:r>
-        <w:rPr>
-          <w:rFonts w:ascii="CMR9" w:hAnsi="CMR9" w:cs="CMR9"/>
-          <w:sz w:val="18"/>
-          <w:szCs w:val="18"/>
-          <w:highlight w:val="yellow"/>
-        </w:rPr>
-        <w:t xml:space="preserve">University of Stuttgart, 70550 Stuttgart, Germany, </w:t>
-      </w:r>
-      <w:r>
-        <w:rPr>
-          <w:rFonts w:ascii="Calibri" w:eastAsia="Calibri" w:hAnsi="Calibri" w:cs="Calibri" w:hint="eastAsia"/>
-          <w:sz w:val="18"/>
-          <w:szCs w:val="18"/>
-          <w:highlight w:val="yellow"/>
-        </w:rPr>
-        <w:t>􀀀</w:t>
-      </w:r>
-      <w:proofErr w:type="spellStart"/>
+        </w:rPr>
+        <w:t xml:space="preserve">[17] </w:t>
+      </w:r>
+      <w:proofErr w:type="spellStart"/>
+      <w:r>
+        <w:rPr>
+          <w:rFonts w:ascii="CMR9" w:hAnsi="CMR9" w:cs="CMR9"/>
+          <w:sz w:val="18"/>
+          <w:szCs w:val="18"/>
+        </w:rPr>
+        <w:t>Primbs</w:t>
+      </w:r>
+      <w:proofErr w:type="spellEnd"/>
+      <w:r>
+        <w:rPr>
+          <w:rFonts w:ascii="CMR9" w:hAnsi="CMR9" w:cs="CMR9"/>
+          <w:sz w:val="18"/>
+          <w:szCs w:val="18"/>
+        </w:rPr>
+        <w:t xml:space="preserve"> JA, </w:t>
+      </w:r>
+      <w:proofErr w:type="spellStart"/>
+      <w:r>
+        <w:rPr>
+          <w:rFonts w:ascii="CMR9" w:hAnsi="CMR9" w:cs="CMR9"/>
+          <w:sz w:val="18"/>
+          <w:szCs w:val="18"/>
+        </w:rPr>
+        <w:t>Nevisti</w:t>
+      </w:r>
+      <w:proofErr w:type="spellEnd"/>
+      <w:r>
+        <w:rPr>
+          <w:rFonts w:ascii="CMR9" w:hAnsi="CMR9" w:cs="CMR9"/>
+          <w:sz w:val="18"/>
+          <w:szCs w:val="18"/>
+        </w:rPr>
+        <w:t xml:space="preserve"> V, Doyle JC. Nonlinear optimal control: a control Lyapunov function and re-</w:t>
+      </w:r>
+    </w:p>
+    <w:p>
+      <w:pPr>
+        <w:autoSpaceDE w:val="0"/>
+        <w:autoSpaceDN w:val="0"/>
+        <w:adjustRightInd w:val="0"/>
+        <w:spacing w:after="0" w:line="240" w:lineRule="auto"/>
+        <w:rPr>
+          <w:rFonts w:ascii="CMR9" w:hAnsi="CMR9" w:cs="CMR9"/>
+          <w:sz w:val="18"/>
+          <w:szCs w:val="18"/>
+        </w:rPr>
+      </w:pPr>
+      <w:r>
+        <w:rPr>
+          <w:rFonts w:ascii="CMR9" w:hAnsi="CMR9" w:cs="CMR9"/>
+          <w:sz w:val="18"/>
+          <w:szCs w:val="18"/>
+        </w:rPr>
+        <w:t xml:space="preserve">ceding horizon perspective. Asian J. Control. </w:t>
+      </w:r>
       <w:proofErr w:type="gramStart"/>
       <w:r>
         <w:rPr>
           <w:rFonts w:ascii="CMR9" w:hAnsi="CMR9" w:cs="CMR9"/>
           <w:sz w:val="18"/>
           <w:szCs w:val="18"/>
-          <w:highlight w:val="yellow"/>
-        </w:rPr>
-        <w:t>findeise,allgower</w:t>
-      </w:r>
-      <w:proofErr w:type="spellEnd"/>
+        </w:rPr>
+        <w:t>1999;1:14</w:t>
+      </w:r>
       <w:proofErr w:type="gramEnd"/>
       <w:r>
         <w:rPr>
           <w:rFonts w:ascii="CMR9" w:hAnsi="CMR9" w:cs="CMR9"/>
           <w:sz w:val="18"/>
           <w:szCs w:val="18"/>
-          <w:highlight w:val="yellow"/>
-        </w:rPr>
-        <w:t>@ist.uni-stuttgart.de</w:t>
-      </w:r>
-    </w:p>
-    <w:p>
-      <w:pPr>
-        <w:autoSpaceDE w:val="0"/>
-        <w:autoSpaceDN w:val="0"/>
-        <w:adjustRightInd w:val="0"/>
-        <w:spacing w:after="0" w:line="240" w:lineRule="auto"/>
-        <w:rPr>
-          <w:rFonts w:ascii="CMR9" w:hAnsi="CMR9" w:cs="CMR9"/>
-          <w:sz w:val="18"/>
-          <w:szCs w:val="18"/>
-        </w:rPr>
-      </w:pPr>
-    </w:p>
-    <w:p>
-      <w:pPr>
-        <w:autoSpaceDE w:val="0"/>
-        <w:autoSpaceDN w:val="0"/>
-        <w:adjustRightInd w:val="0"/>
-        <w:spacing w:after="0" w:line="240" w:lineRule="auto"/>
-        <w:rPr>
-          <w:rFonts w:ascii="CMR9" w:hAnsi="CMR9" w:cs="CMR9"/>
-          <w:sz w:val="18"/>
-          <w:szCs w:val="18"/>
-        </w:rPr>
-      </w:pPr>
-    </w:p>
-    <w:p>
-      <w:pPr>
-        <w:autoSpaceDE w:val="0"/>
-        <w:autoSpaceDN w:val="0"/>
-        <w:adjustRightInd w:val="0"/>
-        <w:spacing w:after="0" w:line="240" w:lineRule="auto"/>
-        <w:rPr>
-          <w:rFonts w:cs="Times New Roman"/>
-        </w:rPr>
-      </w:pPr>
-      <w:r>
-        <w:rPr>
-          <w:rFonts w:cs="Times New Roman"/>
-        </w:rPr>
-        <w:t xml:space="preserve">This is a very important source and presents some nonlinear model predictive control formulation and background. This source can be used in the MPC history section as well. Basically though, NMPC methods are being explored due to its ability to incorporate design driven constraints into the robot control. As time goes on, our systems are becoming subject to more safety and environmental constraints making the application of previous methods tough. With NMPC it is not too difficult to add more system constraints to the optimal control problem solved each time step. This source outlines some stability and feedback considerations of the NMPC methods and presents some different methods of applying the NMPC method as well as solving the optimal control problem in each time step. </w:t>
-      </w:r>
-    </w:p>
-    <w:p>
-      <w:pPr>
-        <w:autoSpaceDE w:val="0"/>
-        <w:autoSpaceDN w:val="0"/>
-        <w:adjustRightInd w:val="0"/>
-        <w:spacing w:after="0" w:line="240" w:lineRule="auto"/>
-        <w:rPr>
-          <w:rFonts w:ascii="CMR9" w:hAnsi="CMR9" w:cs="CMR9"/>
-          <w:sz w:val="18"/>
-          <w:szCs w:val="18"/>
-        </w:rPr>
-      </w:pPr>
-    </w:p>
-    <w:p>
-      <w:pPr>
-        <w:autoSpaceDE w:val="0"/>
-        <w:autoSpaceDN w:val="0"/>
-        <w:adjustRightInd w:val="0"/>
-        <w:spacing w:after="0" w:line="240" w:lineRule="auto"/>
-        <w:rPr>
-          <w:rFonts w:cs="CMR9"/>
-        </w:rPr>
-      </w:pPr>
-      <w:r>
-        <w:rPr>
-          <w:rFonts w:cs="CMR9"/>
-        </w:rPr>
-        <w:t>MPC is a promising approach for obstacle avoidance due to its capability of handling input saturation, system nonlinearity, and state constraints in a</w:t>
-      </w:r>
-      <w:r>
-        <w:rPr>
-          <w:rFonts w:cs="CMR9"/>
-        </w:rPr>
-        <w:t xml:space="preserve"> </w:t>
-      </w:r>
-      <w:r>
-        <w:rPr>
-          <w:rFonts w:cs="CMR9"/>
-        </w:rPr>
-        <w:t>dynamic environment</w:t>
-      </w:r>
-      <w:r>
-        <w:rPr>
-          <w:rFonts w:cs="CMR9"/>
-        </w:rPr>
-        <w:t xml:space="preserve">. </w:t>
-      </w:r>
-      <w:bookmarkStart w:id="0" w:name="_GoBack"/>
-      <w:bookmarkEnd w:id="0"/>
-    </w:p>
-    <w:p>
-      <w:pPr>
-        <w:autoSpaceDE w:val="0"/>
-        <w:autoSpaceDN w:val="0"/>
-        <w:adjustRightInd w:val="0"/>
-        <w:spacing w:after="0" w:line="240" w:lineRule="auto"/>
-        <w:rPr>
-          <w:rFonts w:cs="CMR9"/>
-        </w:rPr>
-      </w:pPr>
-    </w:p>
-    <w:p>
-      <w:pPr>
-        <w:autoSpaceDE w:val="0"/>
-        <w:autoSpaceDN w:val="0"/>
-        <w:adjustRightInd w:val="0"/>
-        <w:spacing w:after="0" w:line="240" w:lineRule="auto"/>
-        <w:rPr>
-          <w:rFonts w:ascii="CMR9" w:hAnsi="CMR9" w:cs="CMR9"/>
-          <w:sz w:val="18"/>
-          <w:szCs w:val="18"/>
-        </w:rPr>
-      </w:pPr>
-      <w:r>
-        <w:rPr>
-          <w:rFonts w:ascii="CMR9" w:hAnsi="CMR9" w:cs="CMR9"/>
-          <w:sz w:val="18"/>
-          <w:szCs w:val="18"/>
-        </w:rPr>
-        <w:t xml:space="preserve">[16] </w:t>
-      </w:r>
-      <w:proofErr w:type="spellStart"/>
-      <w:r>
-        <w:rPr>
-          <w:rFonts w:ascii="CMR9" w:hAnsi="CMR9" w:cs="CMR9"/>
-          <w:sz w:val="18"/>
-          <w:szCs w:val="18"/>
-        </w:rPr>
-        <w:t>Ogren</w:t>
-      </w:r>
-      <w:proofErr w:type="spellEnd"/>
-      <w:r>
-        <w:rPr>
-          <w:rFonts w:ascii="CMR9" w:hAnsi="CMR9" w:cs="CMR9"/>
-          <w:sz w:val="18"/>
-          <w:szCs w:val="18"/>
-        </w:rPr>
-        <w:t xml:space="preserve"> P, Leonard NE. A convergent dynamic window approach to obstacle avoidance. IEEE Trans.</w:t>
-      </w:r>
-    </w:p>
-    <w:p>
-      <w:pPr>
-        <w:autoSpaceDE w:val="0"/>
-        <w:autoSpaceDN w:val="0"/>
-        <w:adjustRightInd w:val="0"/>
-        <w:spacing w:after="0" w:line="240" w:lineRule="auto"/>
-        <w:rPr>
-          <w:rFonts w:ascii="CMR9" w:hAnsi="CMR9" w:cs="CMR9"/>
-          <w:sz w:val="18"/>
-          <w:szCs w:val="18"/>
-        </w:rPr>
-      </w:pPr>
-      <w:r>
-        <w:rPr>
-          <w:rFonts w:ascii="CMR9" w:hAnsi="CMR9" w:cs="CMR9"/>
-          <w:sz w:val="18"/>
-          <w:szCs w:val="18"/>
-        </w:rPr>
-        <w:t xml:space="preserve">Rob. </w:t>
+        </w:rPr>
+        <w:t>-24.</w:t>
+      </w:r>
+    </w:p>
+    <w:p>
+      <w:pPr>
+        <w:autoSpaceDE w:val="0"/>
+        <w:autoSpaceDN w:val="0"/>
+        <w:adjustRightInd w:val="0"/>
+        <w:spacing w:after="0" w:line="240" w:lineRule="auto"/>
+        <w:rPr>
+          <w:rFonts w:ascii="CMR9" w:hAnsi="CMR9" w:cs="CMR9"/>
+          <w:sz w:val="18"/>
+          <w:szCs w:val="18"/>
+        </w:rPr>
+      </w:pPr>
+    </w:p>
+    <w:p>
+      <w:pPr>
+        <w:autoSpaceDE w:val="0"/>
+        <w:autoSpaceDN w:val="0"/>
+        <w:adjustRightInd w:val="0"/>
+        <w:spacing w:after="0" w:line="240" w:lineRule="auto"/>
+        <w:rPr>
+          <w:rFonts w:cs="CMR9"/>
+        </w:rPr>
+      </w:pPr>
+      <w:proofErr w:type="spellStart"/>
+      <w:r>
+        <w:rPr>
+          <w:rFonts w:cs="CMR9"/>
+        </w:rPr>
+        <w:t>Primbs</w:t>
+      </w:r>
+      <w:proofErr w:type="spellEnd"/>
+      <w:r>
+        <w:rPr>
+          <w:rFonts w:cs="CMR9"/>
+        </w:rPr>
+        <w:t xml:space="preserve">, </w:t>
+      </w:r>
+      <w:proofErr w:type="spellStart"/>
+      <w:r>
+        <w:rPr>
+          <w:rFonts w:cs="CMR9"/>
+        </w:rPr>
+        <w:t>Nevisti</w:t>
+      </w:r>
+      <w:proofErr w:type="spellEnd"/>
+      <w:r>
+        <w:rPr>
+          <w:rFonts w:cs="CMR9"/>
+        </w:rPr>
+        <w:t xml:space="preserve">, and Doyle explore Control Lyapunov Functions (CLF) and Receding Horizon </w:t>
+      </w:r>
+      <w:r>
+        <w:rPr>
+          <w:rFonts w:cs="CMR9"/>
+        </w:rPr>
+        <w:t>Control or MPC approaches to non-linear control. Comparisons are made between the two methods and it is noted that they each seek to solve the same problem optimally and some properties of each method are complementary to one another. The CLF methods are best interpreted in the context of Hamilton-</w:t>
+      </w:r>
+      <w:r>
+        <w:rPr>
+          <w:rFonts w:cs="CMR9"/>
+        </w:rPr>
+        <w:lastRenderedPageBreak/>
+        <w:t xml:space="preserve">Jacobi-Bellman equations while MPC relates more closely to a Euler-Lagrange Framework. CLF provides a global optimal solution, but the partial differential equation one must solve is very difficult and computationally infeasible. The MPC approach instead allows for on-line computation of an optimal solution locally, and resolves this problem every time step specified. The problem is only solved over a fixed time horizon. However, it is difficult to the apply Lyapunov Stability Theory to this MPC method where numerical techniques are used to solve for optimal solutions. Also, the relation between time horizon length and stability are not necessarily linear as noted by simulation results in this paper. Two hybrid CLF MPC methods are proposed at the end of this paper. </w:t>
+      </w:r>
+    </w:p>
+    <w:p>
+      <w:pPr>
+        <w:autoSpaceDE w:val="0"/>
+        <w:autoSpaceDN w:val="0"/>
+        <w:adjustRightInd w:val="0"/>
+        <w:spacing w:after="0" w:line="240" w:lineRule="auto"/>
+        <w:rPr>
+          <w:rFonts w:cs="CMR9"/>
+        </w:rPr>
+      </w:pPr>
+    </w:p>
+    <w:p>
+      <w:pPr>
+        <w:autoSpaceDE w:val="0"/>
+        <w:autoSpaceDN w:val="0"/>
+        <w:adjustRightInd w:val="0"/>
+        <w:spacing w:after="0" w:line="240" w:lineRule="auto"/>
+        <w:rPr>
+          <w:rFonts w:cs="CMR9"/>
+        </w:rPr>
+      </w:pPr>
+    </w:p>
+    <w:p>
+      <w:pPr>
+        <w:autoSpaceDE w:val="0"/>
+        <w:autoSpaceDN w:val="0"/>
+        <w:adjustRightInd w:val="0"/>
+        <w:spacing w:after="0" w:line="240" w:lineRule="auto"/>
+        <w:rPr>
+          <w:rFonts w:ascii="CMR9" w:hAnsi="CMR9" w:cs="CMR9"/>
+          <w:sz w:val="18"/>
+          <w:szCs w:val="18"/>
+        </w:rPr>
+      </w:pPr>
+      <w:r>
+        <w:rPr>
+          <w:rFonts w:ascii="CMR9" w:hAnsi="CMR9" w:cs="CMR9"/>
+          <w:sz w:val="18"/>
+          <w:szCs w:val="18"/>
+        </w:rPr>
+        <w:t xml:space="preserve">[18] </w:t>
+      </w:r>
+      <w:proofErr w:type="spellStart"/>
+      <w:r>
+        <w:rPr>
+          <w:rFonts w:ascii="CMR9" w:hAnsi="CMR9" w:cs="CMR9"/>
+          <w:sz w:val="18"/>
+          <w:szCs w:val="18"/>
+        </w:rPr>
+        <w:t>Tahirovic</w:t>
+      </w:r>
+      <w:proofErr w:type="spellEnd"/>
+      <w:r>
+        <w:rPr>
+          <w:rFonts w:ascii="CMR9" w:hAnsi="CMR9" w:cs="CMR9"/>
+          <w:sz w:val="18"/>
+          <w:szCs w:val="18"/>
+        </w:rPr>
+        <w:t xml:space="preserve"> A, Magnani G. Passivity-based model predictive control for mobile robot navigation plan-</w:t>
+      </w:r>
+    </w:p>
+    <w:p>
+      <w:pPr>
+        <w:autoSpaceDE w:val="0"/>
+        <w:autoSpaceDN w:val="0"/>
+        <w:adjustRightInd w:val="0"/>
+        <w:spacing w:after="0" w:line="240" w:lineRule="auto"/>
+        <w:rPr>
+          <w:rFonts w:ascii="CMR9" w:hAnsi="CMR9" w:cs="CMR9"/>
+          <w:sz w:val="18"/>
+          <w:szCs w:val="18"/>
+        </w:rPr>
+      </w:pPr>
+      <w:proofErr w:type="spellStart"/>
+      <w:r>
+        <w:rPr>
+          <w:rFonts w:ascii="CMR9" w:hAnsi="CMR9" w:cs="CMR9"/>
+          <w:sz w:val="18"/>
+          <w:szCs w:val="18"/>
+        </w:rPr>
+        <w:t>ning</w:t>
+      </w:r>
+      <w:proofErr w:type="spellEnd"/>
+      <w:r>
+        <w:rPr>
+          <w:rFonts w:ascii="CMR9" w:hAnsi="CMR9" w:cs="CMR9"/>
+          <w:sz w:val="18"/>
+          <w:szCs w:val="18"/>
+        </w:rPr>
+        <w:t xml:space="preserve"> in rough terrains. IEEE/RSJ International Conference on Intelligent Robots and Systems;</w:t>
+      </w:r>
+    </w:p>
+    <w:p>
+      <w:pPr>
+        <w:autoSpaceDE w:val="0"/>
+        <w:autoSpaceDN w:val="0"/>
+        <w:adjustRightInd w:val="0"/>
+        <w:spacing w:after="0" w:line="240" w:lineRule="auto"/>
+        <w:rPr>
+          <w:rFonts w:ascii="CMR9" w:hAnsi="CMR9" w:cs="CMR9"/>
+          <w:sz w:val="18"/>
+          <w:szCs w:val="18"/>
+        </w:rPr>
+      </w:pPr>
+      <w:r>
+        <w:rPr>
+          <w:rFonts w:ascii="CMR9" w:hAnsi="CMR9" w:cs="CMR9"/>
+          <w:sz w:val="18"/>
+          <w:szCs w:val="18"/>
+        </w:rPr>
+        <w:t>2010.</w:t>
+      </w:r>
+    </w:p>
+    <w:p>
+      <w:pPr>
+        <w:autoSpaceDE w:val="0"/>
+        <w:autoSpaceDN w:val="0"/>
+        <w:adjustRightInd w:val="0"/>
+        <w:spacing w:after="0" w:line="240" w:lineRule="auto"/>
+        <w:rPr>
+          <w:rFonts w:ascii="CMR9" w:hAnsi="CMR9" w:cs="CMR9"/>
+          <w:sz w:val="18"/>
+          <w:szCs w:val="18"/>
+        </w:rPr>
+      </w:pPr>
+    </w:p>
+    <w:p>
+      <w:pPr>
+        <w:autoSpaceDE w:val="0"/>
+        <w:autoSpaceDN w:val="0"/>
+        <w:adjustRightInd w:val="0"/>
+        <w:spacing w:after="0" w:line="240" w:lineRule="auto"/>
+        <w:rPr>
+          <w:rFonts w:cs="CMR9"/>
+        </w:rPr>
+      </w:pPr>
+      <w:proofErr w:type="spellStart"/>
+      <w:r>
+        <w:rPr>
+          <w:rFonts w:cs="CMR9"/>
+        </w:rPr>
+        <w:t>Tahirovic</w:t>
+      </w:r>
+      <w:proofErr w:type="spellEnd"/>
+      <w:r>
+        <w:rPr>
+          <w:rFonts w:cs="CMR9"/>
+        </w:rPr>
+        <w:t xml:space="preserve"> and Magnani propose a passivity based MPC control for Robot Navigation through rough terrain. This method boasts simplicity of application for all vehicles </w:t>
       </w:r>
       <w:proofErr w:type="gramStart"/>
       <w:r>
         <w:rPr>
-          <w:rFonts w:ascii="CMR9" w:hAnsi="CMR9" w:cs="CMR9"/>
-          <w:sz w:val="18"/>
-          <w:szCs w:val="18"/>
-        </w:rPr>
-        <w:t>2005;21:188</w:t>
+          <w:rFonts w:cs="CMR9"/>
+        </w:rPr>
+        <w:t>as long as</w:t>
       </w:r>
       <w:proofErr w:type="gramEnd"/>
       <w:r>
         <w:rPr>
-          <w:rFonts w:ascii="CMR9" w:hAnsi="CMR9" w:cs="CMR9"/>
-          <w:sz w:val="18"/>
-          <w:szCs w:val="18"/>
-        </w:rPr>
-        <w:t>-195.</w:t>
-      </w:r>
-    </w:p>
-    <w:p>
-      <w:pPr>
-        <w:autoSpaceDE w:val="0"/>
-        <w:autoSpaceDN w:val="0"/>
-        <w:adjustRightInd w:val="0"/>
-        <w:spacing w:after="0" w:line="240" w:lineRule="auto"/>
-        <w:rPr>
-          <w:rFonts w:ascii="CMR9" w:hAnsi="CMR9" w:cs="CMR9"/>
-          <w:sz w:val="18"/>
-          <w:szCs w:val="18"/>
-        </w:rPr>
-      </w:pPr>
-    </w:p>
-    <w:p>
-      <w:pPr>
-        <w:autoSpaceDE w:val="0"/>
-        <w:autoSpaceDN w:val="0"/>
-        <w:adjustRightInd w:val="0"/>
-        <w:spacing w:after="0" w:line="240" w:lineRule="auto"/>
-        <w:rPr>
-          <w:rFonts w:ascii="CMR9" w:hAnsi="CMR9" w:cs="CMR9"/>
-          <w:sz w:val="18"/>
-          <w:szCs w:val="18"/>
-        </w:rPr>
-      </w:pPr>
-      <w:r>
-        <w:rPr>
-          <w:rFonts w:ascii="CMR9" w:hAnsi="CMR9" w:cs="CMR9"/>
-          <w:sz w:val="18"/>
-          <w:szCs w:val="18"/>
-        </w:rPr>
-        <w:t xml:space="preserve"> </w:t>
-      </w:r>
-      <w:r>
-        <w:rPr>
-          <w:rFonts w:ascii="CMR9" w:hAnsi="CMR9" w:cs="CMR9"/>
-          <w:sz w:val="18"/>
-          <w:szCs w:val="18"/>
-        </w:rPr>
-        <w:t xml:space="preserve">[17] </w:t>
-      </w:r>
-      <w:proofErr w:type="spellStart"/>
-      <w:r>
-        <w:rPr>
-          <w:rFonts w:ascii="CMR9" w:hAnsi="CMR9" w:cs="CMR9"/>
-          <w:sz w:val="18"/>
-          <w:szCs w:val="18"/>
-        </w:rPr>
-        <w:t>Primbs</w:t>
-      </w:r>
-      <w:proofErr w:type="spellEnd"/>
-      <w:r>
-        <w:rPr>
-          <w:rFonts w:ascii="CMR9" w:hAnsi="CMR9" w:cs="CMR9"/>
-          <w:sz w:val="18"/>
-          <w:szCs w:val="18"/>
-        </w:rPr>
-        <w:t xml:space="preserve"> JA, </w:t>
-      </w:r>
-      <w:proofErr w:type="spellStart"/>
-      <w:r>
-        <w:rPr>
-          <w:rFonts w:ascii="CMR9" w:hAnsi="CMR9" w:cs="CMR9"/>
-          <w:sz w:val="18"/>
-          <w:szCs w:val="18"/>
-        </w:rPr>
-        <w:t>Nevisti</w:t>
-      </w:r>
-      <w:proofErr w:type="spellEnd"/>
-      <w:r>
-        <w:rPr>
-          <w:rFonts w:ascii="CMR9" w:hAnsi="CMR9" w:cs="CMR9"/>
-          <w:sz w:val="18"/>
-          <w:szCs w:val="18"/>
-        </w:rPr>
-        <w:t xml:space="preserve"> V, Doyle JC. Nonlinear optimal control: a control Lyapunov function and re-</w:t>
-      </w:r>
-    </w:p>
-    <w:p>
-      <w:pPr>
-        <w:autoSpaceDE w:val="0"/>
-        <w:autoSpaceDN w:val="0"/>
-        <w:adjustRightInd w:val="0"/>
-        <w:spacing w:after="0" w:line="240" w:lineRule="auto"/>
-        <w:rPr>
-          <w:rFonts w:ascii="CMR9" w:hAnsi="CMR9" w:cs="CMR9"/>
-          <w:sz w:val="18"/>
-          <w:szCs w:val="18"/>
-        </w:rPr>
-      </w:pPr>
-      <w:r>
-        <w:rPr>
-          <w:rFonts w:ascii="CMR9" w:hAnsi="CMR9" w:cs="CMR9"/>
-          <w:sz w:val="18"/>
-          <w:szCs w:val="18"/>
-        </w:rPr>
-        <w:t xml:space="preserve">ceding horizon perspective. Asian J. Control. </w:t>
+          <w:rFonts w:cs="CMR9"/>
+        </w:rPr>
+        <w:t xml:space="preserve"> one can accurately model them. A virtual model of the vehicle is then made using shaped energy. The algorithm quantifies roughness of the terrain and uses this parameter when analyzing the cost of a specified path</w:t>
+      </w:r>
+      <w:r>
+        <w:rPr>
+          <w:rFonts w:cs="CMR9"/>
+        </w:rPr>
+        <w:t xml:space="preserve">. For this study, the roughness in this study is expressed as the relative height of the terrain locally. Simulations have proven successful navigation of a vehicle through a hilly terrain, yet there is no mention of physically how terrain data would be obtained. This PB/MPC method can be applied on-line, but this is only feasible if there is some sort of sensor and analysis algorithm which can sense the local terrain roughness. </w:t>
+      </w:r>
+    </w:p>
+    <w:p>
+      <w:pPr>
+        <w:autoSpaceDE w:val="0"/>
+        <w:autoSpaceDN w:val="0"/>
+        <w:adjustRightInd w:val="0"/>
+        <w:spacing w:after="0" w:line="240" w:lineRule="auto"/>
+        <w:rPr>
+          <w:rFonts w:ascii="CMR9" w:hAnsi="CMR9" w:cs="CMR9"/>
+          <w:sz w:val="18"/>
+          <w:szCs w:val="18"/>
+        </w:rPr>
+      </w:pPr>
+    </w:p>
+    <w:p>
+      <w:pPr>
+        <w:autoSpaceDE w:val="0"/>
+        <w:autoSpaceDN w:val="0"/>
+        <w:adjustRightInd w:val="0"/>
+        <w:spacing w:after="0" w:line="240" w:lineRule="auto"/>
+        <w:rPr>
+          <w:rFonts w:ascii="CMR9" w:hAnsi="CMR9" w:cs="CMR9"/>
+          <w:sz w:val="18"/>
+          <w:szCs w:val="18"/>
+        </w:rPr>
+      </w:pPr>
+      <w:r>
+        <w:rPr>
+          <w:rFonts w:ascii="CMR9" w:hAnsi="CMR9" w:cs="CMR9"/>
+          <w:sz w:val="18"/>
+          <w:szCs w:val="18"/>
+        </w:rPr>
+        <w:t xml:space="preserve">[19] </w:t>
+      </w:r>
+      <w:proofErr w:type="spellStart"/>
+      <w:r>
+        <w:rPr>
+          <w:rFonts w:ascii="CMR9" w:hAnsi="CMR9" w:cs="CMR9"/>
+          <w:sz w:val="18"/>
+          <w:szCs w:val="18"/>
+        </w:rPr>
+        <w:t>Tahirovic</w:t>
+      </w:r>
+      <w:proofErr w:type="spellEnd"/>
+      <w:r>
+        <w:rPr>
+          <w:rFonts w:ascii="CMR9" w:hAnsi="CMR9" w:cs="CMR9"/>
+          <w:sz w:val="18"/>
+          <w:szCs w:val="18"/>
+        </w:rPr>
+        <w:t xml:space="preserve"> A, Magnani G. General framework for mobile robot navigation using passivity-based MPC.</w:t>
+      </w:r>
+    </w:p>
+    <w:p>
+      <w:pPr>
+        <w:autoSpaceDE w:val="0"/>
+        <w:autoSpaceDN w:val="0"/>
+        <w:adjustRightInd w:val="0"/>
+        <w:spacing w:after="0" w:line="240" w:lineRule="auto"/>
+        <w:rPr>
+          <w:rFonts w:ascii="CMR9" w:hAnsi="CMR9" w:cs="CMR9"/>
+          <w:sz w:val="18"/>
+          <w:szCs w:val="18"/>
+        </w:rPr>
+      </w:pPr>
+      <w:r>
+        <w:rPr>
+          <w:rFonts w:ascii="CMR9" w:hAnsi="CMR9" w:cs="CMR9"/>
+          <w:sz w:val="18"/>
+          <w:szCs w:val="18"/>
+        </w:rPr>
+        <w:t xml:space="preserve">IEEE Trans. </w:t>
+      </w:r>
+      <w:proofErr w:type="spellStart"/>
+      <w:r>
+        <w:rPr>
+          <w:rFonts w:ascii="CMR9" w:hAnsi="CMR9" w:cs="CMR9"/>
+          <w:sz w:val="18"/>
+          <w:szCs w:val="18"/>
+        </w:rPr>
+        <w:t>Autom</w:t>
+      </w:r>
+      <w:proofErr w:type="spellEnd"/>
+      <w:r>
+        <w:rPr>
+          <w:rFonts w:ascii="CMR9" w:hAnsi="CMR9" w:cs="CMR9"/>
+          <w:sz w:val="18"/>
+          <w:szCs w:val="18"/>
+        </w:rPr>
+        <w:t xml:space="preserve">. Control. </w:t>
       </w:r>
       <w:proofErr w:type="gramStart"/>
       <w:r>
@@ -3554,7 +3915,7 @@
           <w:sz w:val="18"/>
           <w:szCs w:val="18"/>
         </w:rPr>
-        <w:t>1999;1:14</w:t>
+        <w:t>2011;56:184</w:t>
       </w:r>
       <w:proofErr w:type="gramEnd"/>
       <w:r>
@@ -3563,273 +3924,57 @@
           <w:sz w:val="18"/>
           <w:szCs w:val="18"/>
         </w:rPr>
-        <w:t>-24.</w:t>
-      </w:r>
-    </w:p>
-    <w:p>
-      <w:pPr>
-        <w:autoSpaceDE w:val="0"/>
-        <w:autoSpaceDN w:val="0"/>
-        <w:adjustRightInd w:val="0"/>
-        <w:spacing w:after="0" w:line="240" w:lineRule="auto"/>
-        <w:rPr>
-          <w:rFonts w:ascii="CMR9" w:hAnsi="CMR9" w:cs="CMR9"/>
-          <w:sz w:val="18"/>
-          <w:szCs w:val="18"/>
-        </w:rPr>
-      </w:pPr>
-      <w:r>
-        <w:rPr>
-          <w:rFonts w:ascii="CMR9" w:hAnsi="CMR9" w:cs="CMR9"/>
-          <w:sz w:val="18"/>
-          <w:szCs w:val="18"/>
-        </w:rPr>
-        <w:t xml:space="preserve">[18] </w:t>
-      </w:r>
-      <w:proofErr w:type="spellStart"/>
-      <w:r>
-        <w:rPr>
-          <w:rFonts w:ascii="CMR9" w:hAnsi="CMR9" w:cs="CMR9"/>
-          <w:sz w:val="18"/>
-          <w:szCs w:val="18"/>
+        <w:t>-190.</w:t>
+      </w:r>
+    </w:p>
+    <w:p>
+      <w:pPr>
+        <w:autoSpaceDE w:val="0"/>
+        <w:autoSpaceDN w:val="0"/>
+        <w:adjustRightInd w:val="0"/>
+        <w:spacing w:after="0" w:line="240" w:lineRule="auto"/>
+        <w:rPr>
+          <w:rFonts w:ascii="CMR9" w:hAnsi="CMR9" w:cs="CMR9"/>
+          <w:sz w:val="18"/>
+          <w:szCs w:val="18"/>
+        </w:rPr>
+      </w:pPr>
+    </w:p>
+    <w:p>
+      <w:pPr>
+        <w:autoSpaceDE w:val="0"/>
+        <w:autoSpaceDN w:val="0"/>
+        <w:adjustRightInd w:val="0"/>
+        <w:spacing w:after="0" w:line="240" w:lineRule="auto"/>
+        <w:rPr>
+          <w:rFonts w:cs="CMR9"/>
+        </w:rPr>
+      </w:pPr>
+      <w:proofErr w:type="spellStart"/>
+      <w:r>
+        <w:rPr>
+          <w:rFonts w:cs="CMR9"/>
         </w:rPr>
         <w:t>Tahirovic</w:t>
       </w:r>
       <w:proofErr w:type="spellEnd"/>
       <w:r>
         <w:rPr>
-          <w:rFonts w:ascii="CMR9" w:hAnsi="CMR9" w:cs="CMR9"/>
-          <w:sz w:val="18"/>
-          <w:szCs w:val="18"/>
-        </w:rPr>
-        <w:t xml:space="preserve"> A, Magnani G. Passivity-based model predictive control for mobile robot navigation plan-</w:t>
-      </w:r>
-    </w:p>
-    <w:p>
-      <w:pPr>
-        <w:autoSpaceDE w:val="0"/>
-        <w:autoSpaceDN w:val="0"/>
-        <w:adjustRightInd w:val="0"/>
-        <w:spacing w:after="0" w:line="240" w:lineRule="auto"/>
-        <w:rPr>
-          <w:rFonts w:ascii="CMR9" w:hAnsi="CMR9" w:cs="CMR9"/>
-          <w:sz w:val="18"/>
-          <w:szCs w:val="18"/>
-        </w:rPr>
-      </w:pPr>
-      <w:proofErr w:type="spellStart"/>
-      <w:r>
-        <w:rPr>
-          <w:rFonts w:ascii="CMR9" w:hAnsi="CMR9" w:cs="CMR9"/>
-          <w:sz w:val="18"/>
-          <w:szCs w:val="18"/>
-        </w:rPr>
-        <w:t>ning</w:t>
-      </w:r>
-      <w:proofErr w:type="spellEnd"/>
-      <w:r>
-        <w:rPr>
-          <w:rFonts w:ascii="CMR9" w:hAnsi="CMR9" w:cs="CMR9"/>
-          <w:sz w:val="18"/>
-          <w:szCs w:val="18"/>
-        </w:rPr>
-        <w:t xml:space="preserve"> in rough terrains. IEEE/RSJ International Conference on Intelligent Robots and Systems;</w:t>
-      </w:r>
-    </w:p>
-    <w:p>
-      <w:pPr>
-        <w:autoSpaceDE w:val="0"/>
-        <w:autoSpaceDN w:val="0"/>
-        <w:adjustRightInd w:val="0"/>
-        <w:spacing w:after="0" w:line="240" w:lineRule="auto"/>
-        <w:rPr>
-          <w:rFonts w:ascii="CMR9" w:hAnsi="CMR9" w:cs="CMR9"/>
-          <w:sz w:val="18"/>
-          <w:szCs w:val="18"/>
-        </w:rPr>
-      </w:pPr>
-      <w:r>
-        <w:rPr>
-          <w:rFonts w:ascii="CMR9" w:hAnsi="CMR9" w:cs="CMR9"/>
-          <w:sz w:val="18"/>
-          <w:szCs w:val="18"/>
-        </w:rPr>
-        <w:t>2010.</w:t>
-      </w:r>
-    </w:p>
-    <w:p>
-      <w:pPr>
-        <w:autoSpaceDE w:val="0"/>
-        <w:autoSpaceDN w:val="0"/>
-        <w:adjustRightInd w:val="0"/>
-        <w:spacing w:after="0" w:line="240" w:lineRule="auto"/>
-        <w:rPr>
-          <w:rFonts w:ascii="CMR9" w:hAnsi="CMR9" w:cs="CMR9"/>
-          <w:sz w:val="18"/>
-          <w:szCs w:val="18"/>
-        </w:rPr>
-      </w:pPr>
-      <w:r>
-        <w:rPr>
-          <w:rFonts w:ascii="CMR9" w:hAnsi="CMR9" w:cs="CMR9"/>
-          <w:sz w:val="18"/>
-          <w:szCs w:val="18"/>
-        </w:rPr>
-        <w:t xml:space="preserve">[19] </w:t>
-      </w:r>
-      <w:proofErr w:type="spellStart"/>
-      <w:r>
-        <w:rPr>
-          <w:rFonts w:ascii="CMR9" w:hAnsi="CMR9" w:cs="CMR9"/>
-          <w:sz w:val="18"/>
-          <w:szCs w:val="18"/>
-        </w:rPr>
-        <w:t>Tahirovic</w:t>
-      </w:r>
-      <w:proofErr w:type="spellEnd"/>
-      <w:r>
-        <w:rPr>
-          <w:rFonts w:ascii="CMR9" w:hAnsi="CMR9" w:cs="CMR9"/>
-          <w:sz w:val="18"/>
-          <w:szCs w:val="18"/>
-        </w:rPr>
-        <w:t xml:space="preserve"> A, Magnani G. General framework for mobile robot navigation using passivity-based MPC.</w:t>
-      </w:r>
-    </w:p>
-    <w:p>
-      <w:pPr>
-        <w:autoSpaceDE w:val="0"/>
-        <w:autoSpaceDN w:val="0"/>
-        <w:adjustRightInd w:val="0"/>
-        <w:spacing w:after="0" w:line="240" w:lineRule="auto"/>
-        <w:rPr>
-          <w:rFonts w:ascii="CMR9" w:hAnsi="CMR9" w:cs="CMR9"/>
-          <w:sz w:val="18"/>
-          <w:szCs w:val="18"/>
-        </w:rPr>
-      </w:pPr>
-      <w:r>
-        <w:rPr>
-          <w:rFonts w:ascii="CMR9" w:hAnsi="CMR9" w:cs="CMR9"/>
-          <w:sz w:val="18"/>
-          <w:szCs w:val="18"/>
-        </w:rPr>
-        <w:t xml:space="preserve">IEEE Trans. </w:t>
-      </w:r>
-      <w:proofErr w:type="spellStart"/>
-      <w:r>
-        <w:rPr>
-          <w:rFonts w:ascii="CMR9" w:hAnsi="CMR9" w:cs="CMR9"/>
-          <w:sz w:val="18"/>
-          <w:szCs w:val="18"/>
-        </w:rPr>
-        <w:t>Autom</w:t>
-      </w:r>
-      <w:proofErr w:type="spellEnd"/>
-      <w:r>
-        <w:rPr>
-          <w:rFonts w:ascii="CMR9" w:hAnsi="CMR9" w:cs="CMR9"/>
-          <w:sz w:val="18"/>
-          <w:szCs w:val="18"/>
-        </w:rPr>
-        <w:t xml:space="preserve">. Control. </w:t>
-      </w:r>
-      <w:proofErr w:type="gramStart"/>
-      <w:r>
-        <w:rPr>
-          <w:rFonts w:ascii="CMR9" w:hAnsi="CMR9" w:cs="CMR9"/>
-          <w:sz w:val="18"/>
-          <w:szCs w:val="18"/>
-        </w:rPr>
-        <w:t>2011;56:184</w:t>
-      </w:r>
-      <w:proofErr w:type="gramEnd"/>
-      <w:r>
-        <w:rPr>
-          <w:rFonts w:ascii="CMR9" w:hAnsi="CMR9" w:cs="CMR9"/>
-          <w:sz w:val="18"/>
-          <w:szCs w:val="18"/>
-        </w:rPr>
-        <w:t>-190.</w:t>
-      </w:r>
-    </w:p>
-    <w:p>
-      <w:pPr>
-        <w:autoSpaceDE w:val="0"/>
-        <w:autoSpaceDN w:val="0"/>
-        <w:adjustRightInd w:val="0"/>
-        <w:spacing w:after="0" w:line="240" w:lineRule="auto"/>
-        <w:rPr>
-          <w:rFonts w:ascii="CMR9" w:hAnsi="CMR9" w:cs="CMR9"/>
-          <w:sz w:val="18"/>
-          <w:szCs w:val="18"/>
-        </w:rPr>
-      </w:pPr>
-      <w:r>
-        <w:rPr>
-          <w:rFonts w:ascii="CMR9" w:hAnsi="CMR9" w:cs="CMR9"/>
-          <w:sz w:val="18"/>
-          <w:szCs w:val="18"/>
-        </w:rPr>
-        <w:t xml:space="preserve">[20] Ra_ T, </w:t>
-      </w:r>
-      <w:proofErr w:type="spellStart"/>
-      <w:r>
-        <w:rPr>
-          <w:rFonts w:ascii="CMR9" w:hAnsi="CMR9" w:cs="CMR9"/>
-          <w:sz w:val="18"/>
-          <w:szCs w:val="18"/>
-        </w:rPr>
-        <w:t>Ebenbauer</w:t>
-      </w:r>
-      <w:proofErr w:type="spellEnd"/>
-      <w:r>
-        <w:rPr>
-          <w:rFonts w:ascii="CMR9" w:hAnsi="CMR9" w:cs="CMR9"/>
-          <w:sz w:val="18"/>
-          <w:szCs w:val="18"/>
-        </w:rPr>
-        <w:t xml:space="preserve"> C, </w:t>
-      </w:r>
-      <w:proofErr w:type="spellStart"/>
-      <w:r>
-        <w:rPr>
-          <w:rFonts w:ascii="CMR9" w:hAnsi="CMR9" w:cs="CMR9"/>
-          <w:sz w:val="18"/>
-          <w:szCs w:val="18"/>
-        </w:rPr>
-        <w:t>Allgower</w:t>
-      </w:r>
-      <w:proofErr w:type="spellEnd"/>
-      <w:r>
-        <w:rPr>
-          <w:rFonts w:ascii="CMR9" w:hAnsi="CMR9" w:cs="CMR9"/>
-          <w:sz w:val="18"/>
-          <w:szCs w:val="18"/>
-        </w:rPr>
-        <w:t xml:space="preserve"> P. Assessment and Future Directions of Nonlinear Model Predictive</w:t>
-      </w:r>
-    </w:p>
-    <w:p>
-      <w:pPr>
-        <w:autoSpaceDE w:val="0"/>
-        <w:autoSpaceDN w:val="0"/>
-        <w:adjustRightInd w:val="0"/>
-        <w:spacing w:after="0" w:line="240" w:lineRule="auto"/>
-        <w:rPr>
-          <w:rFonts w:ascii="CMR9" w:hAnsi="CMR9" w:cs="CMR9"/>
-          <w:sz w:val="18"/>
-          <w:szCs w:val="18"/>
-        </w:rPr>
-      </w:pPr>
-      <w:r>
-        <w:rPr>
-          <w:rFonts w:ascii="CMR9" w:hAnsi="CMR9" w:cs="CMR9"/>
-          <w:sz w:val="18"/>
-          <w:szCs w:val="18"/>
-        </w:rPr>
-        <w:t>Control: nonlinear model predictive control: a passivity-based approach. Berlin: Springer; 2007.</w:t>
-      </w:r>
+          <w:rFonts w:cs="CMR9"/>
+        </w:rPr>
+        <w:t xml:space="preserve"> and Magnani present a more generalized framework in this study than the one above and show the successful simulation of a unicycle through an obstacle field and a car-like vehicle as well.</w:t>
+      </w:r>
+    </w:p>
+    <w:p>
+      <w:pPr>
+        <w:autoSpaceDE w:val="0"/>
+        <w:autoSpaceDN w:val="0"/>
+        <w:adjustRightInd w:val="0"/>
+        <w:spacing w:after="0" w:line="240" w:lineRule="auto"/>
+        <w:rPr>
+          <w:rFonts w:cs="CMR9"/>
+        </w:rPr>
+      </w:pPr>
     </w:p>
     <w:p>
       <w:pPr>
@@ -3884,63 +4029,83 @@
         <w:adjustRightInd w:val="0"/>
         <w:spacing w:after="0" w:line="240" w:lineRule="auto"/>
         <w:rPr>
-          <w:rFonts w:cs="CMR9"/>
-        </w:rPr>
-      </w:pPr>
-    </w:p>
-    <w:p>
-      <w:pPr>
-        <w:autoSpaceDE w:val="0"/>
-        <w:autoSpaceDN w:val="0"/>
-        <w:adjustRightInd w:val="0"/>
-        <w:spacing w:after="0" w:line="240" w:lineRule="auto"/>
-        <w:rPr>
-          <w:rFonts w:ascii="CMR9" w:hAnsi="CMR9" w:cs="CMR9"/>
-          <w:sz w:val="18"/>
-          <w:szCs w:val="18"/>
-        </w:rPr>
-      </w:pPr>
-    </w:p>
-    <w:p>
-      <w:pPr>
-        <w:autoSpaceDE w:val="0"/>
-        <w:autoSpaceDN w:val="0"/>
-        <w:adjustRightInd w:val="0"/>
-        <w:spacing w:after="0" w:line="240" w:lineRule="auto"/>
-        <w:rPr>
-          <w:rFonts w:ascii="CMR9" w:hAnsi="CMR9" w:cs="CMR9"/>
-          <w:sz w:val="18"/>
-          <w:szCs w:val="18"/>
-        </w:rPr>
-      </w:pPr>
-      <w:r>
-        <w:rPr>
-          <w:rFonts w:ascii="CMR9" w:hAnsi="CMR9" w:cs="CMR9"/>
-          <w:sz w:val="18"/>
-          <w:szCs w:val="18"/>
-        </w:rPr>
-        <w:t>[21] Park JM, Kim DW, Yoon YS, Kim HJ, Yi KS. Obstacle avoidance of autonomous vehicles based</w:t>
-      </w:r>
-    </w:p>
-    <w:p>
-      <w:pPr>
-        <w:autoSpaceDE w:val="0"/>
-        <w:autoSpaceDN w:val="0"/>
-        <w:adjustRightInd w:val="0"/>
-        <w:spacing w:after="0" w:line="240" w:lineRule="auto"/>
-        <w:rPr>
-          <w:rFonts w:ascii="CMR9" w:hAnsi="CMR9" w:cs="CMR9"/>
-          <w:sz w:val="18"/>
-          <w:szCs w:val="18"/>
-        </w:rPr>
-      </w:pPr>
-      <w:r>
-        <w:rPr>
-          <w:rFonts w:ascii="CMR9" w:hAnsi="CMR9" w:cs="CMR9"/>
-          <w:sz w:val="18"/>
-          <w:szCs w:val="18"/>
-        </w:rPr>
-        <w:t xml:space="preserve">on </w:t>
+          <w:rFonts w:ascii="CMR9" w:hAnsi="CMR9" w:cs="CMR9"/>
+          <w:sz w:val="18"/>
+          <w:szCs w:val="18"/>
+        </w:rPr>
+      </w:pPr>
+    </w:p>
+    <w:p>
+      <w:pPr>
+        <w:autoSpaceDE w:val="0"/>
+        <w:autoSpaceDN w:val="0"/>
+        <w:adjustRightInd w:val="0"/>
+        <w:spacing w:after="0" w:line="240" w:lineRule="auto"/>
+        <w:rPr>
+          <w:rFonts w:ascii="CMR9" w:hAnsi="CMR9" w:cs="CMR9"/>
+          <w:sz w:val="18"/>
+          <w:szCs w:val="18"/>
+        </w:rPr>
+      </w:pPr>
+    </w:p>
+    <w:p>
+      <w:pPr>
+        <w:autoSpaceDE w:val="0"/>
+        <w:autoSpaceDN w:val="0"/>
+        <w:adjustRightInd w:val="0"/>
+        <w:spacing w:after="0" w:line="240" w:lineRule="auto"/>
+        <w:rPr>
+          <w:rFonts w:ascii="CMR9" w:hAnsi="CMR9" w:cs="CMR9"/>
+          <w:sz w:val="18"/>
+          <w:szCs w:val="18"/>
+        </w:rPr>
+      </w:pPr>
+      <w:r>
+        <w:rPr>
+          <w:rFonts w:ascii="CMR9" w:hAnsi="CMR9" w:cs="CMR9"/>
+          <w:sz w:val="18"/>
+          <w:szCs w:val="18"/>
+        </w:rPr>
+        <w:t xml:space="preserve">[22] Bevan GP, </w:t>
+      </w:r>
+      <w:proofErr w:type="spellStart"/>
+      <w:r>
+        <w:rPr>
+          <w:rFonts w:ascii="CMR9" w:hAnsi="CMR9" w:cs="CMR9"/>
+          <w:sz w:val="18"/>
+          <w:szCs w:val="18"/>
+        </w:rPr>
+        <w:t>Gollee</w:t>
+      </w:r>
+      <w:proofErr w:type="spellEnd"/>
+      <w:r>
+        <w:rPr>
+          <w:rFonts w:ascii="CMR9" w:hAnsi="CMR9" w:cs="CMR9"/>
+          <w:sz w:val="18"/>
+          <w:szCs w:val="18"/>
+        </w:rPr>
+        <w:t xml:space="preserve"> H, O'Reilly J. Trajectory generation for road vehicle obstacle avoidance using</w:t>
+      </w:r>
+    </w:p>
+    <w:p>
+      <w:pPr>
+        <w:autoSpaceDE w:val="0"/>
+        <w:autoSpaceDN w:val="0"/>
+        <w:adjustRightInd w:val="0"/>
+        <w:spacing w:after="0" w:line="240" w:lineRule="auto"/>
+        <w:rPr>
+          <w:rFonts w:ascii="CMR9" w:hAnsi="CMR9" w:cs="CMR9"/>
+          <w:sz w:val="18"/>
+          <w:szCs w:val="18"/>
+        </w:rPr>
+      </w:pPr>
+      <w:r>
+        <w:rPr>
+          <w:rFonts w:ascii="CMR9" w:hAnsi="CMR9" w:cs="CMR9"/>
+          <w:sz w:val="18"/>
+          <w:szCs w:val="18"/>
+        </w:rPr>
+        <w:t xml:space="preserve">convex optimization. J. of Automobile Eng. </w:t>
       </w:r>
       <w:proofErr w:type="gramStart"/>
       <w:r>
@@ -3949,7 +4114,7 @@
           <w:sz w:val="18"/>
           <w:szCs w:val="18"/>
         </w:rPr>
-        <w:t>model</w:t>
+        <w:t>2010;224:455</w:t>
       </w:r>
       <w:proofErr w:type="gramEnd"/>
       <w:r>
@@ -3958,183 +4123,611 @@
           <w:sz w:val="18"/>
           <w:szCs w:val="18"/>
         </w:rPr>
-        <w:t xml:space="preserve"> predictive control. J. of Automobile Eng. </w:t>
+        <w:t>-473.</w:t>
+      </w:r>
+    </w:p>
+    <w:p>
+      <w:pPr>
+        <w:autoSpaceDE w:val="0"/>
+        <w:autoSpaceDN w:val="0"/>
+        <w:adjustRightInd w:val="0"/>
+        <w:spacing w:after="0" w:line="240" w:lineRule="auto"/>
+        <w:rPr>
+          <w:rFonts w:ascii="CMR9" w:hAnsi="CMR9" w:cs="CMR9"/>
+          <w:sz w:val="18"/>
+          <w:szCs w:val="18"/>
+        </w:rPr>
+      </w:pPr>
+    </w:p>
+    <w:p>
+      <w:r>
+        <w:t xml:space="preserve">Bevan, </w:t>
+      </w:r>
+      <w:proofErr w:type="spellStart"/>
+      <w:r>
+        <w:t>Gollee</w:t>
+      </w:r>
+      <w:proofErr w:type="spellEnd"/>
+      <w:r>
+        <w:t xml:space="preserve">, and O’Reilly propose a new method for trajectory generation for </w:t>
+      </w:r>
+      <w:proofErr w:type="spellStart"/>
+      <w:r>
+        <w:t>raod</w:t>
+      </w:r>
+      <w:proofErr w:type="spellEnd"/>
+      <w:r>
+        <w:t xml:space="preserve"> vehicle obstacle avoidance using convex optimization. The dynamics of a vehicle is a very nonlinear case which on the surface poses a non-convex optimization problem when searching for an optimal path trajectory. This study uses their method on a vehicle performing an aggressive double lane change maneuver with the intent of designing a quick emergency obstacle avoidance algorithm for when cars either need to stop immediately or turn to move around the incoming obstacle. Most avoidance systems solely slow the vehicle down to prevent collision with a hazard in the vehicle heading direction. The optimization is performed in three stages in which each stage includes different assumptions to frame the problem as a convex optimization problem. The first stage solves for a trajectory assuming no slip, the second assumes slip but constant speed, and the third uses the values from previous runs to insert to non-</w:t>
+      </w:r>
+      <w:r>
+        <w:lastRenderedPageBreak/>
+        <w:t>convex expressions and hold them constant. This study successfully simulated a general wheeled vehicle performing an optimal double lane change maneuver.</w:t>
+      </w:r>
+    </w:p>
+    <w:p/>
+    <w:p>
+      <w:pPr>
+        <w:spacing w:line="240" w:lineRule="auto"/>
+        <w:contextualSpacing/>
+      </w:pPr>
+      <w:r>
+        <w:t>They also have a good discussion about modeling, simulation copied below:</w:t>
+      </w:r>
+    </w:p>
+    <w:p>
+      <w:pPr>
+        <w:spacing w:line="240" w:lineRule="auto"/>
+        <w:contextualSpacing/>
+      </w:pPr>
+    </w:p>
+    <w:p>
+      <w:pPr>
+        <w:spacing w:line="240" w:lineRule="auto"/>
+        <w:ind w:left="720" w:hanging="720"/>
+        <w:contextualSpacing/>
+      </w:pPr>
+      <w:r>
+        <w:t>Richard Hamming said that the purpose of computing</w:t>
+      </w:r>
+      <w:r>
+        <w:t xml:space="preserve"> </w:t>
+      </w:r>
+    </w:p>
+    <w:p>
+      <w:pPr>
+        <w:spacing w:line="240" w:lineRule="auto"/>
+        <w:ind w:left="720" w:hanging="720"/>
+        <w:contextualSpacing/>
+      </w:pPr>
+      <w:r>
+        <w:t>is insight, not numbers [7]. This applies directly</w:t>
+      </w:r>
+    </w:p>
+    <w:p>
+      <w:pPr>
+        <w:spacing w:line="240" w:lineRule="auto"/>
+        <w:ind w:left="720" w:hanging="720"/>
+        <w:contextualSpacing/>
+      </w:pPr>
+      <w:r>
+        <w:t>to model development. All models are an abstraction</w:t>
+      </w:r>
+    </w:p>
+    <w:p>
+      <w:pPr>
+        <w:spacing w:line="240" w:lineRule="auto"/>
+        <w:ind w:left="720" w:hanging="720"/>
+        <w:contextualSpacing/>
+      </w:pPr>
+      <w:r>
+        <w:t>of reality. The appropriate level of abstraction depends</w:t>
+      </w:r>
+    </w:p>
+    <w:p>
+      <w:pPr>
+        <w:spacing w:line="240" w:lineRule="auto"/>
+        <w:ind w:left="720" w:hanging="720"/>
+        <w:contextualSpacing/>
+      </w:pPr>
+      <w:r>
+        <w:t>on the intended purpose.</w:t>
+      </w:r>
+    </w:p>
+    <w:p>
+      <w:pPr>
+        <w:spacing w:line="240" w:lineRule="auto"/>
+        <w:ind w:left="720" w:hanging="720"/>
+        <w:contextualSpacing/>
+      </w:pPr>
+      <w:r>
+        <w:t>Detailed analysis of vehicle performance requires</w:t>
+      </w:r>
+    </w:p>
+    <w:p>
+      <w:pPr>
+        <w:spacing w:line="240" w:lineRule="auto"/>
+        <w:ind w:left="720" w:hanging="720"/>
+        <w:contextualSpacing/>
+      </w:pPr>
+      <w:r>
+        <w:t xml:space="preserve">high-fidelity models. </w:t>
+      </w:r>
+      <w:proofErr w:type="spellStart"/>
+      <w:r>
+        <w:t>Dynamicists</w:t>
+      </w:r>
+      <w:proofErr w:type="spellEnd"/>
+      <w:r>
+        <w:t xml:space="preserve"> often use sophisticated</w:t>
+      </w:r>
+    </w:p>
+    <w:p>
+      <w:pPr>
+        <w:spacing w:line="240" w:lineRule="auto"/>
+        <w:ind w:left="720" w:hanging="720"/>
+        <w:contextualSpacing/>
+      </w:pPr>
+      <w:r>
+        <w:t xml:space="preserve">representations of </w:t>
+      </w:r>
+      <w:proofErr w:type="spellStart"/>
+      <w:r>
+        <w:t>tyre</w:t>
+      </w:r>
+      <w:proofErr w:type="spellEnd"/>
+      <w:r>
+        <w:t xml:space="preserve"> </w:t>
+      </w:r>
+      <w:proofErr w:type="spellStart"/>
+      <w:r>
+        <w:t>behaviour</w:t>
+      </w:r>
+      <w:proofErr w:type="spellEnd"/>
+      <w:r>
+        <w:t xml:space="preserve"> (e.g. references</w:t>
+      </w:r>
+    </w:p>
+    <w:p>
+      <w:pPr>
+        <w:spacing w:line="240" w:lineRule="auto"/>
+        <w:ind w:left="720" w:hanging="720"/>
+        <w:contextualSpacing/>
+      </w:pPr>
+      <w:r>
+        <w:t>[8] to [11]) and account for effects such as load</w:t>
+      </w:r>
+    </w:p>
+    <w:p>
+      <w:pPr>
+        <w:spacing w:line="240" w:lineRule="auto"/>
+        <w:ind w:left="720" w:hanging="720"/>
+        <w:contextualSpacing/>
+      </w:pPr>
+      <w:r>
+        <w:t>transfer under braking and cornering (e.g. references</w:t>
+      </w:r>
+    </w:p>
+    <w:p>
+      <w:pPr>
+        <w:spacing w:line="240" w:lineRule="auto"/>
+        <w:ind w:left="720" w:hanging="720"/>
+        <w:contextualSpacing/>
+      </w:pPr>
+      <w:r>
+        <w:t>[12] to [14]).</w:t>
+      </w:r>
+    </w:p>
+    <w:p>
+      <w:pPr>
+        <w:spacing w:line="240" w:lineRule="auto"/>
+        <w:ind w:left="720" w:hanging="720"/>
+        <w:contextualSpacing/>
+      </w:pPr>
+      <w:r>
+        <w:t>Control engineers also make use of models, and</w:t>
+      </w:r>
+    </w:p>
+    <w:p>
+      <w:pPr>
+        <w:spacing w:line="240" w:lineRule="auto"/>
+        <w:ind w:left="720" w:hanging="720"/>
+        <w:contextualSpacing/>
+      </w:pPr>
+      <w:r>
+        <w:t>good control systems often encompass a description</w:t>
+      </w:r>
+    </w:p>
+    <w:p>
+      <w:pPr>
+        <w:spacing w:line="240" w:lineRule="auto"/>
+        <w:ind w:left="720" w:hanging="720"/>
+        <w:contextualSpacing/>
+      </w:pPr>
+      <w:r>
+        <w:t>of the dynamics that they are designed to regulate.</w:t>
+      </w:r>
+    </w:p>
+    <w:p>
+      <w:pPr>
+        <w:spacing w:line="240" w:lineRule="auto"/>
+        <w:ind w:left="720" w:hanging="720"/>
+        <w:contextualSpacing/>
+      </w:pPr>
+      <w:r>
+        <w:t>However, the level of abstraction is usually higher.</w:t>
+      </w:r>
+    </w:p>
+    <w:p>
+      <w:pPr>
+        <w:spacing w:line="240" w:lineRule="auto"/>
+        <w:ind w:left="720" w:hanging="720"/>
+        <w:contextualSpacing/>
+      </w:pPr>
+      <w:r>
+        <w:t>Feedback mechanisms can account for modelling</w:t>
+      </w:r>
+    </w:p>
+    <w:p>
+      <w:pPr>
+        <w:spacing w:line="240" w:lineRule="auto"/>
+        <w:ind w:left="720" w:hanging="720"/>
+        <w:contextualSpacing/>
+      </w:pPr>
+      <w:r>
+        <w:t xml:space="preserve">approximations. </w:t>
       </w:r>
       <w:proofErr w:type="gramStart"/>
       <w:r>
-        <w:rPr>
-          <w:rFonts w:ascii="CMR9" w:hAnsi="CMR9" w:cs="CMR9"/>
-          <w:sz w:val="18"/>
-          <w:szCs w:val="18"/>
-        </w:rPr>
-        <w:t>2009;223:1499</w:t>
+        <w:t>Thus</w:t>
       </w:r>
       <w:proofErr w:type="gramEnd"/>
       <w:r>
-        <w:rPr>
-          <w:rFonts w:ascii="CMR9" w:hAnsi="CMR9" w:cs="CMR9"/>
-          <w:sz w:val="18"/>
-          <w:szCs w:val="18"/>
-        </w:rPr>
-        <w:t>-1516.</w:t>
-      </w:r>
-    </w:p>
-    <w:p>
-      <w:pPr>
-        <w:autoSpaceDE w:val="0"/>
-        <w:autoSpaceDN w:val="0"/>
-        <w:adjustRightInd w:val="0"/>
-        <w:spacing w:after="0" w:line="240" w:lineRule="auto"/>
-        <w:rPr>
-          <w:rFonts w:ascii="CMR9" w:hAnsi="CMR9" w:cs="CMR9"/>
-          <w:sz w:val="18"/>
-          <w:szCs w:val="18"/>
-        </w:rPr>
-      </w:pPr>
-      <w:r>
-        <w:rPr>
-          <w:rFonts w:ascii="CMR9" w:hAnsi="CMR9" w:cs="CMR9"/>
-          <w:sz w:val="18"/>
-          <w:szCs w:val="18"/>
-        </w:rPr>
-        <w:t xml:space="preserve">[22] Bevan GP, </w:t>
-      </w:r>
-      <w:proofErr w:type="spellStart"/>
-      <w:r>
-        <w:rPr>
-          <w:rFonts w:ascii="CMR9" w:hAnsi="CMR9" w:cs="CMR9"/>
-          <w:sz w:val="18"/>
-          <w:szCs w:val="18"/>
-        </w:rPr>
-        <w:t>Gollee</w:t>
-      </w:r>
-      <w:proofErr w:type="spellEnd"/>
-      <w:r>
-        <w:rPr>
-          <w:rFonts w:ascii="CMR9" w:hAnsi="CMR9" w:cs="CMR9"/>
-          <w:sz w:val="18"/>
-          <w:szCs w:val="18"/>
-        </w:rPr>
-        <w:t xml:space="preserve"> H, O'Reilly J. Trajectory generation for road vehicle obstacle avoidance using</w:t>
-      </w:r>
-    </w:p>
-    <w:p>
-      <w:pPr>
-        <w:autoSpaceDE w:val="0"/>
-        <w:autoSpaceDN w:val="0"/>
-        <w:adjustRightInd w:val="0"/>
-        <w:spacing w:after="0" w:line="240" w:lineRule="auto"/>
-        <w:rPr>
-          <w:rFonts w:ascii="CMR9" w:hAnsi="CMR9" w:cs="CMR9"/>
-          <w:sz w:val="18"/>
-          <w:szCs w:val="18"/>
-        </w:rPr>
-      </w:pPr>
-      <w:r>
-        <w:rPr>
-          <w:rFonts w:ascii="CMR9" w:hAnsi="CMR9" w:cs="CMR9"/>
-          <w:sz w:val="18"/>
-          <w:szCs w:val="18"/>
-        </w:rPr>
-        <w:t xml:space="preserve">convex optimization. J. of Automobile Eng. </w:t>
+        <w:t xml:space="preserve"> control engineers often work</w:t>
+      </w:r>
+    </w:p>
+    <w:p>
+      <w:pPr>
+        <w:spacing w:line="240" w:lineRule="auto"/>
+        <w:ind w:left="720" w:hanging="720"/>
+        <w:contextualSpacing/>
+      </w:pPr>
+      <w:r>
+        <w:t xml:space="preserve">with </w:t>
+      </w:r>
+      <w:proofErr w:type="spellStart"/>
+      <w:r>
+        <w:t>linearizations</w:t>
+      </w:r>
+      <w:proofErr w:type="spellEnd"/>
+      <w:r>
+        <w:t xml:space="preserve"> and other simplifications (e.g.</w:t>
+      </w:r>
+    </w:p>
+    <w:p>
+      <w:pPr>
+        <w:spacing w:line="240" w:lineRule="auto"/>
+        <w:ind w:left="720" w:hanging="720"/>
+        <w:contextualSpacing/>
+      </w:pPr>
+      <w:r>
+        <w:t>references [15] to [17]).</w:t>
+      </w:r>
+    </w:p>
+    <w:p>
+      <w:pPr>
+        <w:spacing w:line="240" w:lineRule="auto"/>
+        <w:ind w:left="720" w:hanging="720"/>
+        <w:contextualSpacing/>
+      </w:pPr>
+      <w:r>
+        <w:t>The development of reference inputs is one step</w:t>
+      </w:r>
+    </w:p>
+    <w:p>
+      <w:pPr>
+        <w:spacing w:line="240" w:lineRule="auto"/>
+        <w:ind w:left="720" w:hanging="720"/>
+        <w:contextualSpacing/>
+      </w:pPr>
+      <w:r>
+        <w:t>removed further still. If the aim is to develop a</w:t>
+      </w:r>
+    </w:p>
+    <w:p>
+      <w:pPr>
+        <w:spacing w:line="240" w:lineRule="auto"/>
+        <w:ind w:left="720" w:hanging="720"/>
+        <w:contextualSpacing/>
+      </w:pPr>
+      <w:r>
+        <w:t>feasible trajectory, i.e. one that the vehicle is capable</w:t>
+      </w:r>
+    </w:p>
+    <w:p>
+      <w:pPr>
+        <w:spacing w:line="240" w:lineRule="auto"/>
+        <w:ind w:left="720" w:hanging="720"/>
+        <w:contextualSpacing/>
+      </w:pPr>
+      <w:r>
+        <w:t>of tracking accurately, it is necessary to consider the</w:t>
+      </w:r>
+    </w:p>
+    <w:p>
+      <w:pPr>
+        <w:spacing w:line="240" w:lineRule="auto"/>
+        <w:ind w:left="720" w:hanging="720"/>
+        <w:contextualSpacing/>
+      </w:pPr>
+      <w:r>
+        <w:t xml:space="preserve">overall constraints on its </w:t>
+      </w:r>
+      <w:proofErr w:type="spellStart"/>
+      <w:r>
+        <w:t>behaviour</w:t>
+      </w:r>
+      <w:proofErr w:type="spellEnd"/>
+      <w:r>
+        <w:t>. But it is not</w:t>
+      </w:r>
+    </w:p>
+    <w:p>
+      <w:pPr>
+        <w:spacing w:line="240" w:lineRule="auto"/>
+        <w:ind w:left="720" w:hanging="720"/>
+        <w:contextualSpacing/>
+      </w:pPr>
+      <w:r>
+        <w:t>necessary to consider in detail how those constraints</w:t>
+      </w:r>
+    </w:p>
+    <w:p>
+      <w:pPr>
+        <w:spacing w:line="240" w:lineRule="auto"/>
+        <w:ind w:left="720" w:hanging="720"/>
+        <w:contextualSpacing/>
+      </w:pPr>
+      <w:r>
+        <w:t>arise or how the control system might follow that</w:t>
+      </w:r>
+    </w:p>
+    <w:p>
+      <w:pPr>
+        <w:spacing w:line="240" w:lineRule="auto"/>
+        <w:ind w:left="720" w:hanging="720"/>
+        <w:contextualSpacing/>
+      </w:pPr>
+      <w:r>
+        <w:t>trajectory.</w:t>
+      </w:r>
+    </w:p>
+    <w:p>
+      <w:pPr>
+        <w:spacing w:line="240" w:lineRule="auto"/>
+        <w:ind w:left="720" w:hanging="720"/>
+        <w:contextualSpacing/>
+      </w:pPr>
+    </w:p>
+    <w:p>
+      <w:pPr>
+        <w:autoSpaceDE w:val="0"/>
+        <w:autoSpaceDN w:val="0"/>
+        <w:adjustRightInd w:val="0"/>
+        <w:spacing w:after="0" w:line="240" w:lineRule="auto"/>
+        <w:rPr>
+          <w:rFonts w:ascii="AdvP9322" w:hAnsi="AdvP9322" w:cs="AdvP9322"/>
+          <w:color w:val="231F20"/>
+          <w:sz w:val="19"/>
+          <w:szCs w:val="19"/>
+        </w:rPr>
+      </w:pPr>
+      <w:r>
+        <w:rPr>
+          <w:rFonts w:ascii="AdvP9349" w:hAnsi="AdvP9349" w:cs="AdvP9349"/>
+          <w:color w:val="231F20"/>
+          <w:sz w:val="19"/>
+          <w:szCs w:val="19"/>
+        </w:rPr>
+        <w:t xml:space="preserve">7 Hamming, R. W. </w:t>
+      </w:r>
+      <w:r>
+        <w:rPr>
+          <w:rFonts w:ascii="AdvP9322" w:hAnsi="AdvP9322" w:cs="AdvP9322"/>
+          <w:color w:val="231F20"/>
+          <w:sz w:val="19"/>
+          <w:szCs w:val="19"/>
+        </w:rPr>
+        <w:t>Numerical methods for scientists</w:t>
+      </w:r>
+    </w:p>
+    <w:p>
+      <w:r>
+        <w:rPr>
+          <w:rFonts w:ascii="AdvP9322" w:hAnsi="AdvP9322" w:cs="AdvP9322"/>
+          <w:color w:val="231F20"/>
+          <w:sz w:val="19"/>
+          <w:szCs w:val="19"/>
+        </w:rPr>
+        <w:t xml:space="preserve">and engineers, </w:t>
+      </w:r>
+      <w:r>
+        <w:rPr>
+          <w:rFonts w:ascii="AdvP932A" w:hAnsi="AdvP932A" w:cs="AdvP932A"/>
+          <w:color w:val="231F20"/>
+          <w:sz w:val="19"/>
+          <w:szCs w:val="19"/>
+        </w:rPr>
+        <w:t>2nd edition, 1973 (McGraw-Hill).</w:t>
+      </w:r>
+    </w:p>
+    <w:p>
+      <w:pPr>
+        <w:autoSpaceDE w:val="0"/>
+        <w:autoSpaceDN w:val="0"/>
+        <w:adjustRightInd w:val="0"/>
+        <w:spacing w:after="0" w:line="240" w:lineRule="auto"/>
+        <w:rPr>
+          <w:rFonts w:ascii="CMR9" w:hAnsi="CMR9" w:cs="CMR9"/>
+          <w:sz w:val="18"/>
+          <w:szCs w:val="18"/>
+        </w:rPr>
+      </w:pPr>
+    </w:p>
+    <w:p>
+      <w:pPr>
+        <w:autoSpaceDE w:val="0"/>
+        <w:autoSpaceDN w:val="0"/>
+        <w:adjustRightInd w:val="0"/>
+        <w:spacing w:after="0" w:line="240" w:lineRule="auto"/>
+        <w:rPr>
+          <w:rFonts w:ascii="CMR9" w:hAnsi="CMR9" w:cs="CMR9"/>
+          <w:sz w:val="18"/>
+          <w:szCs w:val="18"/>
+        </w:rPr>
+      </w:pPr>
+      <w:r>
+        <w:rPr>
+          <w:rFonts w:ascii="CMR9" w:hAnsi="CMR9" w:cs="CMR9"/>
+          <w:sz w:val="18"/>
+          <w:szCs w:val="18"/>
+        </w:rPr>
+        <w:t xml:space="preserve">[23] </w:t>
+      </w:r>
+      <w:proofErr w:type="spellStart"/>
+      <w:r>
+        <w:rPr>
+          <w:rFonts w:ascii="CMR9" w:hAnsi="CMR9" w:cs="CMR9"/>
+          <w:sz w:val="18"/>
+          <w:szCs w:val="18"/>
+        </w:rPr>
+        <w:t>Nanao</w:t>
+      </w:r>
+      <w:proofErr w:type="spellEnd"/>
+      <w:r>
+        <w:rPr>
+          <w:rFonts w:ascii="CMR9" w:hAnsi="CMR9" w:cs="CMR9"/>
+          <w:sz w:val="18"/>
+          <w:szCs w:val="18"/>
+        </w:rPr>
+        <w:t xml:space="preserve"> M, </w:t>
+      </w:r>
+      <w:proofErr w:type="spellStart"/>
+      <w:r>
+        <w:rPr>
+          <w:rFonts w:ascii="CMR9" w:hAnsi="CMR9" w:cs="CMR9"/>
+          <w:sz w:val="18"/>
+          <w:szCs w:val="18"/>
+        </w:rPr>
+        <w:t>Ohtsuka</w:t>
+      </w:r>
+      <w:proofErr w:type="spellEnd"/>
+      <w:r>
+        <w:rPr>
+          <w:rFonts w:ascii="CMR9" w:hAnsi="CMR9" w:cs="CMR9"/>
+          <w:sz w:val="18"/>
+          <w:szCs w:val="18"/>
+        </w:rPr>
+        <w:t xml:space="preserve"> T. Nonlinear model predictive control for vehicle collision avoidance using</w:t>
+      </w:r>
+    </w:p>
+    <w:p>
+      <w:pPr>
+        <w:autoSpaceDE w:val="0"/>
+        <w:autoSpaceDN w:val="0"/>
+        <w:adjustRightInd w:val="0"/>
+        <w:spacing w:after="0" w:line="240" w:lineRule="auto"/>
+        <w:rPr>
+          <w:rFonts w:ascii="CMR9" w:hAnsi="CMR9" w:cs="CMR9"/>
+          <w:sz w:val="18"/>
+          <w:szCs w:val="18"/>
+        </w:rPr>
+      </w:pPr>
+      <w:r>
+        <w:rPr>
+          <w:rFonts w:ascii="CMR9" w:hAnsi="CMR9" w:cs="CMR9"/>
+          <w:sz w:val="18"/>
+          <w:szCs w:val="18"/>
+        </w:rPr>
+        <w:t>C/GMRES algorithm. IEEE International Conference on Control Applications; 2010.</w:t>
+      </w:r>
+    </w:p>
+    <w:p>
+      <w:pPr>
+        <w:autoSpaceDE w:val="0"/>
+        <w:autoSpaceDN w:val="0"/>
+        <w:adjustRightInd w:val="0"/>
+        <w:spacing w:after="0" w:line="240" w:lineRule="auto"/>
+        <w:rPr>
+          <w:rFonts w:ascii="CMR9" w:hAnsi="CMR9" w:cs="CMR9"/>
+          <w:sz w:val="18"/>
+          <w:szCs w:val="18"/>
+        </w:rPr>
+      </w:pPr>
+    </w:p>
+    <w:p>
+      <w:proofErr w:type="spellStart"/>
+      <w:r>
+        <w:t>Nanao</w:t>
+      </w:r>
+      <w:proofErr w:type="spellEnd"/>
+      <w:r>
+        <w:t xml:space="preserve"> and </w:t>
+      </w:r>
+      <w:proofErr w:type="spellStart"/>
+      <w:r>
+        <w:t>Ohtsuka</w:t>
+      </w:r>
+      <w:proofErr w:type="spellEnd"/>
+      <w:r>
+        <w:t xml:space="preserve"> present a nonlinear MPC algorithm which finds a solution </w:t>
       </w:r>
       <w:proofErr w:type="gramStart"/>
       <w:r>
-        <w:rPr>
-          <w:rFonts w:ascii="CMR9" w:hAnsi="CMR9" w:cs="CMR9"/>
-          <w:sz w:val="18"/>
-          <w:szCs w:val="18"/>
-        </w:rPr>
-        <w:t>2010;224:455</w:t>
+        <w:t>using  c</w:t>
+      </w:r>
+      <w:r>
+        <w:t>ontinuation</w:t>
       </w:r>
       <w:proofErr w:type="gramEnd"/>
       <w:r>
-        <w:rPr>
-          <w:rFonts w:ascii="CMR9" w:hAnsi="CMR9" w:cs="CMR9"/>
-          <w:sz w:val="18"/>
-          <w:szCs w:val="18"/>
-        </w:rPr>
-        <w:t>-473.</w:t>
-      </w:r>
-    </w:p>
-    <w:p>
-      <w:pPr>
-        <w:autoSpaceDE w:val="0"/>
-        <w:autoSpaceDN w:val="0"/>
-        <w:adjustRightInd w:val="0"/>
-        <w:spacing w:after="0" w:line="240" w:lineRule="auto"/>
-        <w:rPr>
-          <w:rFonts w:ascii="CMR9" w:hAnsi="CMR9" w:cs="CMR9"/>
-          <w:sz w:val="18"/>
-          <w:szCs w:val="18"/>
-        </w:rPr>
-      </w:pPr>
-      <w:r>
-        <w:rPr>
-          <w:rFonts w:ascii="CMR9" w:hAnsi="CMR9" w:cs="CMR9"/>
-          <w:sz w:val="18"/>
-          <w:szCs w:val="18"/>
-        </w:rPr>
+        <w:t>/generalized minimal residual</w:t>
+      </w:r>
+      <w:r>
+        <w:t xml:space="preserve"> (C/GMRES) algorithm to find a solution. The algorithm was tested successfully in simulation and though runtimes are not yet quick enough for physical </w:t>
+      </w:r>
+      <w:proofErr w:type="spellStart"/>
+      <w:r>
+        <w:t>realtime</w:t>
+      </w:r>
+      <w:proofErr w:type="spellEnd"/>
+      <w:r>
+        <w:t xml:space="preserve"> implementation, they are close to expect it </w:t>
+      </w:r>
+      <w:proofErr w:type="gramStart"/>
+      <w:r>
+        <w:t>in the near future</w:t>
+      </w:r>
+      <w:proofErr w:type="gramEnd"/>
+      <w:r>
+        <w:t xml:space="preserve"> of this paper. Tire ground interactions are modeled using the Pacejka Magic Formula. A friction circle is used to quickly determine the maximum friction force able to be generated and this is used to create an “unavoidable region” in which the </w:t>
+      </w:r>
+      <w:r>
         <w:lastRenderedPageBreak/>
-        <w:t xml:space="preserve">[23] </w:t>
-      </w:r>
-      <w:proofErr w:type="spellStart"/>
-      <w:r>
-        <w:rPr>
-          <w:rFonts w:ascii="CMR9" w:hAnsi="CMR9" w:cs="CMR9"/>
-          <w:sz w:val="18"/>
-          <w:szCs w:val="18"/>
-        </w:rPr>
-        <w:t>Nanao</w:t>
-      </w:r>
-      <w:proofErr w:type="spellEnd"/>
-      <w:r>
-        <w:rPr>
-          <w:rFonts w:ascii="CMR9" w:hAnsi="CMR9" w:cs="CMR9"/>
-          <w:sz w:val="18"/>
-          <w:szCs w:val="18"/>
-        </w:rPr>
-        <w:t xml:space="preserve"> M, </w:t>
-      </w:r>
-      <w:proofErr w:type="spellStart"/>
-      <w:r>
-        <w:rPr>
-          <w:rFonts w:ascii="CMR9" w:hAnsi="CMR9" w:cs="CMR9"/>
-          <w:sz w:val="18"/>
-          <w:szCs w:val="18"/>
-        </w:rPr>
-        <w:t>Ohtsuka</w:t>
-      </w:r>
-      <w:proofErr w:type="spellEnd"/>
-      <w:r>
-        <w:rPr>
-          <w:rFonts w:ascii="CMR9" w:hAnsi="CMR9" w:cs="CMR9"/>
-          <w:sz w:val="18"/>
-          <w:szCs w:val="18"/>
-        </w:rPr>
-        <w:t xml:space="preserve"> T. Nonlinear model predictive control for vehicle collision avoidance using</w:t>
-      </w:r>
-    </w:p>
-    <w:p>
-      <w:pPr>
-        <w:autoSpaceDE w:val="0"/>
-        <w:autoSpaceDN w:val="0"/>
-        <w:adjustRightInd w:val="0"/>
-        <w:spacing w:after="0" w:line="240" w:lineRule="auto"/>
-        <w:rPr>
-          <w:rFonts w:ascii="CMR9" w:hAnsi="CMR9" w:cs="CMR9"/>
-          <w:sz w:val="18"/>
-          <w:szCs w:val="18"/>
-        </w:rPr>
-      </w:pPr>
-      <w:r>
-        <w:rPr>
-          <w:rFonts w:ascii="CMR9" w:hAnsi="CMR9" w:cs="CMR9"/>
-          <w:sz w:val="18"/>
-          <w:szCs w:val="18"/>
-        </w:rPr>
-        <w:t>C/GMRES algorithm. IEEE International Conference on Control Applications; 2010.</w:t>
-      </w:r>
+        <w:t>vehicle is unable to avoid hitting the obstacle. However, this method relies heavily on accurate modeling of the ground tire interactions.</w:t>
+      </w:r>
+    </w:p>
+    <w:p>
+      <w:pPr>
+        <w:autoSpaceDE w:val="0"/>
+        <w:autoSpaceDN w:val="0"/>
+        <w:adjustRightInd w:val="0"/>
+        <w:spacing w:after="0" w:line="240" w:lineRule="auto"/>
+        <w:rPr>
+          <w:rFonts w:ascii="CMR9" w:hAnsi="CMR9" w:cs="CMR9"/>
+          <w:sz w:val="18"/>
+          <w:szCs w:val="18"/>
+        </w:rPr>
+      </w:pPr>
     </w:p>
     <w:p>
       <w:pPr>
@@ -4208,6 +4801,96 @@
           <w:szCs w:val="18"/>
         </w:rPr>
       </w:pPr>
+    </w:p>
+    <w:p>
+      <w:r>
+        <w:t xml:space="preserve">Gao, Lin, </w:t>
+      </w:r>
+      <w:proofErr w:type="spellStart"/>
+      <w:r>
+        <w:t>Borrelli</w:t>
+      </w:r>
+      <w:proofErr w:type="spellEnd"/>
+      <w:r>
+        <w:t xml:space="preserve">, Tseng, and </w:t>
+      </w:r>
+      <w:proofErr w:type="spellStart"/>
+      <w:r>
+        <w:t>Hrovat</w:t>
+      </w:r>
+      <w:proofErr w:type="spellEnd"/>
+      <w:r>
+        <w:t xml:space="preserve"> present and test two different MPC algorithms for obstacle avoidance. The first algorithm is a one level MPC algorithm. The algorithm combines the </w:t>
+      </w:r>
+      <w:proofErr w:type="spellStart"/>
+      <w:r>
+        <w:t>reuirements</w:t>
+      </w:r>
+      <w:proofErr w:type="spellEnd"/>
+      <w:r>
+        <w:t xml:space="preserve"> of obstacle avoidance and optimal trajectory planning into one step, solving a highly nonlinear optimal control problem within the horizon each time step. The objective function includes a proximity term which increases as the vehicle gets closer to an obstacle. The second algorithm is a two-level approach. A high-level path planner calculates an optimal trajectory for the vehicle disregarding any obstacle information. A </w:t>
+      </w:r>
+      <w:proofErr w:type="gramStart"/>
+      <w:r>
+        <w:t>low level</w:t>
+      </w:r>
+      <w:proofErr w:type="gramEnd"/>
+      <w:r>
+        <w:t xml:space="preserve"> algorithm then calculates the optimal control inputs that both route the vehicle around obstacles and maintain the vehicle along the desired trajectory. While both algorithms were implemented in </w:t>
+      </w:r>
+      <w:proofErr w:type="spellStart"/>
+      <w:r>
+        <w:t>realtime</w:t>
+      </w:r>
+      <w:proofErr w:type="spellEnd"/>
+      <w:r>
+        <w:t xml:space="preserve"> successfully on icy road performing a double lane change maneuver, the two-level </w:t>
+      </w:r>
+      <w:r>
+        <w:t xml:space="preserve">approach was successful at speeds of 55 </w:t>
+      </w:r>
+      <w:proofErr w:type="spellStart"/>
+      <w:r>
+        <w:t>kph</w:t>
+      </w:r>
+      <w:proofErr w:type="spellEnd"/>
+      <w:r>
+        <w:t xml:space="preserve"> while the one level could only be implemented up to 40 </w:t>
+      </w:r>
+      <w:proofErr w:type="spellStart"/>
+      <w:r>
+        <w:t>kph</w:t>
+      </w:r>
+      <w:proofErr w:type="spellEnd"/>
+      <w:r>
+        <w:t>. Computational runtimes were compared and show the two-level approach runs much quicker than the one-level approach and shows promise for hierarchical MPC methods in the future.</w:t>
+      </w:r>
+    </w:p>
+    <w:p>
+      <w:pPr>
+        <w:autoSpaceDE w:val="0"/>
+        <w:autoSpaceDN w:val="0"/>
+        <w:adjustRightInd w:val="0"/>
+        <w:spacing w:after="0" w:line="240" w:lineRule="auto"/>
+        <w:rPr>
+          <w:rFonts w:ascii="CMR9" w:hAnsi="CMR9" w:cs="CMR9"/>
+          <w:sz w:val="18"/>
+          <w:szCs w:val="18"/>
+        </w:rPr>
+      </w:pPr>
+    </w:p>
+    <w:p>
+      <w:pPr>
+        <w:autoSpaceDE w:val="0"/>
+        <w:autoSpaceDN w:val="0"/>
+        <w:adjustRightInd w:val="0"/>
+        <w:spacing w:after="0" w:line="240" w:lineRule="auto"/>
+        <w:rPr>
+          <w:rFonts w:ascii="CMR9" w:hAnsi="CMR9" w:cs="CMR9"/>
+          <w:sz w:val="18"/>
+          <w:szCs w:val="18"/>
+        </w:rPr>
+      </w:pPr>
       <w:r>
         <w:rPr>
           <w:rFonts w:ascii="CMR9" w:hAnsi="CMR9" w:cs="CMR9"/>
@@ -4250,6 +4933,53 @@
           <w:szCs w:val="18"/>
         </w:rPr>
       </w:pPr>
+    </w:p>
+    <w:p>
+      <w:r>
+        <w:t xml:space="preserve">The proposed method in this source builds upon the two-level approach in the above source, but identifies the issue of the vehicle model predicting infeasible trajectories for the vehicle in the </w:t>
+      </w:r>
+      <w:proofErr w:type="gramStart"/>
+      <w:r>
+        <w:t>high level</w:t>
+      </w:r>
+      <w:proofErr w:type="gramEnd"/>
+      <w:r>
+        <w:t xml:space="preserve"> planner. Instead, in this source motion primitives are used to develop a high-level trajectory assembled from trims which are connected by maneuvers. Possible trims are straight, left turn, right turn, drift left, and drift right. Possible maneuvers which connects two trims include straight to left turn, left to straight, straight to drift, etc. This method proved successful in simulation. In experiment, the vehicle </w:t>
+      </w:r>
+      <w:proofErr w:type="gramStart"/>
+      <w:r>
+        <w:t>was capable of avoiding</w:t>
+      </w:r>
+      <w:proofErr w:type="gramEnd"/>
+      <w:r>
+        <w:t xml:space="preserve"> an obstacle on icy roads as well, but the speeds of this success are not mentioned.</w:t>
+      </w:r>
+    </w:p>
+    <w:p>
+      <w:pPr>
+        <w:autoSpaceDE w:val="0"/>
+        <w:autoSpaceDN w:val="0"/>
+        <w:adjustRightInd w:val="0"/>
+        <w:spacing w:after="0" w:line="240" w:lineRule="auto"/>
+        <w:rPr>
+          <w:rFonts w:ascii="CMR9" w:hAnsi="CMR9" w:cs="CMR9"/>
+          <w:sz w:val="18"/>
+          <w:szCs w:val="18"/>
+        </w:rPr>
+      </w:pPr>
+    </w:p>
+    <w:p>
+      <w:pPr>
+        <w:autoSpaceDE w:val="0"/>
+        <w:autoSpaceDN w:val="0"/>
+        <w:adjustRightInd w:val="0"/>
+        <w:spacing w:after="0" w:line="240" w:lineRule="auto"/>
+        <w:rPr>
+          <w:rFonts w:ascii="CMR9" w:hAnsi="CMR9" w:cs="CMR9"/>
+          <w:sz w:val="18"/>
+          <w:szCs w:val="18"/>
+        </w:rPr>
+      </w:pPr>
       <w:r>
         <w:rPr>
           <w:rFonts w:ascii="CMR9" w:hAnsi="CMR9" w:cs="CMR9"/>
@@ -4310,6 +5040,72 @@
           <w:szCs w:val="18"/>
         </w:rPr>
       </w:pPr>
+    </w:p>
+    <w:p>
+      <w:r>
+        <w:t xml:space="preserve">Abbas, Eklund, and </w:t>
+      </w:r>
+      <w:proofErr w:type="spellStart"/>
+      <w:r>
+        <w:t>Milman</w:t>
+      </w:r>
+      <w:proofErr w:type="spellEnd"/>
+      <w:r>
+        <w:t xml:space="preserve"> analyzed the possible </w:t>
+      </w:r>
+      <w:proofErr w:type="spellStart"/>
+      <w:r>
+        <w:t>realtime</w:t>
+      </w:r>
+      <w:proofErr w:type="spellEnd"/>
+      <w:r>
+        <w:t xml:space="preserve"> implementation of a nonlinear MPC algorithm for obstacle avoidance using Simulink and simulating the vehicle as a full </w:t>
+      </w:r>
+      <w:proofErr w:type="spellStart"/>
+      <w:r>
+        <w:t>Carsim</w:t>
+      </w:r>
+      <w:proofErr w:type="spellEnd"/>
+      <w:r>
+        <w:t xml:space="preserve"> nonlinear multibody vehicle. Offline a trajectory is generated guiding the vehicle from a start point to the desired end location. Then on-line each controller time step a cost function is used to weigh possible trajectories and deviation from the reference trajectory are penalized. A pointwise potential function is used to increase cost as the vehicle gets closer to any obstacle. Simulation results showed that the vehicle is capable of navigating around a single obstacle. The cost function is minimized using the gradient descent optimization method. The amount of time to find an optimal path in the simulation varies depending on the scenario the vehicle is in in each time step. A vehicle </w:t>
+      </w:r>
+      <w:proofErr w:type="gramStart"/>
+      <w:r>
+        <w:t>in close proximity to</w:t>
+      </w:r>
+      <w:proofErr w:type="gramEnd"/>
+      <w:r>
+        <w:t xml:space="preserve"> an obstacle will take longer to pick a best path than a vehicle in free space pointed towards the goal. Warm starting is used during the optimization routine to help quicken the optimization process, but there are still many time step scenarios where the amount of time needed to calculate a best path exceeds the controller time step</w:t>
+      </w:r>
+      <w:r>
+        <w:t xml:space="preserve">. </w:t>
+      </w:r>
+    </w:p>
+    <w:p>
+      <w:pPr>
+        <w:autoSpaceDE w:val="0"/>
+        <w:autoSpaceDN w:val="0"/>
+        <w:adjustRightInd w:val="0"/>
+        <w:spacing w:after="0" w:line="240" w:lineRule="auto"/>
+        <w:rPr>
+          <w:rFonts w:ascii="CMR9" w:hAnsi="CMR9" w:cs="CMR9"/>
+          <w:sz w:val="18"/>
+          <w:szCs w:val="18"/>
+        </w:rPr>
+      </w:pPr>
+    </w:p>
+    <w:p>
+      <w:pPr>
+        <w:autoSpaceDE w:val="0"/>
+        <w:autoSpaceDN w:val="0"/>
+        <w:adjustRightInd w:val="0"/>
+        <w:spacing w:after="0" w:line="240" w:lineRule="auto"/>
+        <w:rPr>
+          <w:rFonts w:ascii="CMR9" w:hAnsi="CMR9" w:cs="CMR9"/>
+          <w:sz w:val="18"/>
+          <w:szCs w:val="18"/>
+        </w:rPr>
+      </w:pPr>
       <w:r>
         <w:rPr>
           <w:rFonts w:ascii="CMR9" w:hAnsi="CMR9" w:cs="CMR9"/>
@@ -4388,6 +5184,56 @@
           <w:szCs w:val="18"/>
         </w:rPr>
       </w:pPr>
+    </w:p>
+    <w:p>
+      <w:r>
+        <w:t xml:space="preserve">The authors of this paper propose a nonlinear MPC Algorithm for real-time obstacle avoidance that uses the software ACADO to autogenerate C-code to perform the </w:t>
+      </w:r>
+      <w:proofErr w:type="gramStart"/>
+      <w:r>
+        <w:t>high level</w:t>
+      </w:r>
+      <w:proofErr w:type="gramEnd"/>
+      <w:r>
+        <w:t xml:space="preserve"> trajectory planning code. This increases algorithm speeds to the point where even with a complicated vehicle model, nonlinear tire model, and wheel dynamics considered, this proposed method </w:t>
+      </w:r>
+      <w:proofErr w:type="gramStart"/>
+      <w:r>
+        <w:t>was able to</w:t>
+      </w:r>
+      <w:proofErr w:type="gramEnd"/>
+      <w:r>
+        <w:t xml:space="preserve"> perform computations quick enough to control a vehicle real-time at 10 m/s.</w:t>
+      </w:r>
+      <w:r>
+        <w:t xml:space="preserve"> Simulations are performed on rigid flat ground.</w:t>
+      </w:r>
+    </w:p>
+    <w:p>
+      <w:pPr>
+        <w:autoSpaceDE w:val="0"/>
+        <w:autoSpaceDN w:val="0"/>
+        <w:adjustRightInd w:val="0"/>
+        <w:spacing w:after="0" w:line="240" w:lineRule="auto"/>
+        <w:rPr>
+          <w:rFonts w:ascii="CMR9" w:hAnsi="CMR9" w:cs="CMR9"/>
+          <w:sz w:val="18"/>
+          <w:szCs w:val="18"/>
+        </w:rPr>
+      </w:pPr>
+    </w:p>
+    <w:p>
+      <w:pPr>
+        <w:autoSpaceDE w:val="0"/>
+        <w:autoSpaceDN w:val="0"/>
+        <w:adjustRightInd w:val="0"/>
+        <w:spacing w:after="0" w:line="240" w:lineRule="auto"/>
+        <w:rPr>
+          <w:rFonts w:ascii="CMR9" w:hAnsi="CMR9" w:cs="CMR9"/>
+          <w:sz w:val="18"/>
+          <w:szCs w:val="18"/>
+        </w:rPr>
+      </w:pPr>
       <w:r>
         <w:rPr>
           <w:rFonts w:ascii="CMR9" w:hAnsi="CMR9" w:cs="CMR9"/>
@@ -4433,14 +5279,21 @@
       </w:r>
     </w:p>
     <w:p>
-      <w:pPr>
-        <w:rPr>
-          <w:rFonts w:ascii="CMR9" w:hAnsi="CMR9" w:cs="CMR9"/>
-          <w:sz w:val="18"/>
-          <w:szCs w:val="18"/>
-        </w:rPr>
-      </w:pPr>
-    </w:p>
+      <w:r>
+        <w:t xml:space="preserve">In this paper, the authors propose a fast motion planner that uses a half-car dynamical model for a wheeled vehicle. A </w:t>
+      </w:r>
+      <w:proofErr w:type="gramStart"/>
+      <w:r>
+        <w:t>fast local</w:t>
+      </w:r>
+      <w:proofErr w:type="gramEnd"/>
+      <w:r>
+        <w:t xml:space="preserve"> steering algorithm is developed to increase runtimes and splits into a geometric path planning step and then an optimal time parameterization step. The three control inputs in this study are steering angle, and the longitudinal slips of the front and rear tires much like a rally car driver.  Simulation results support the real-time implementation of a controller using this obstacle avoidance algorithm. It operates quick enough to operate in real-time. </w:t>
+      </w:r>
+    </w:p>
+    <w:p/>
+    <w:p/>
+    <w:p/>
     <w:p>
       <w:pPr>
         <w:pBdr>
@@ -4554,233 +5407,132 @@
           <w:szCs w:val="18"/>
         </w:rPr>
       </w:pPr>
-      <w:r>
-        <w:rPr>
-          <w:rFonts w:ascii="CMR9" w:hAnsi="CMR9" w:cs="CMR9"/>
-          <w:sz w:val="18"/>
-          <w:szCs w:val="18"/>
-        </w:rPr>
-        <w:t xml:space="preserve">[30] </w:t>
-      </w:r>
-      <w:proofErr w:type="spellStart"/>
-      <w:r>
-        <w:rPr>
-          <w:rFonts w:ascii="CMR9" w:hAnsi="CMR9" w:cs="CMR9"/>
-          <w:sz w:val="18"/>
-          <w:szCs w:val="18"/>
-        </w:rPr>
-        <w:t>Canale</w:t>
-      </w:r>
-      <w:proofErr w:type="spellEnd"/>
-      <w:r>
-        <w:rPr>
-          <w:rFonts w:ascii="CMR9" w:hAnsi="CMR9" w:cs="CMR9"/>
-          <w:sz w:val="18"/>
-          <w:szCs w:val="18"/>
-        </w:rPr>
-        <w:t xml:space="preserve"> M, </w:t>
-      </w:r>
-      <w:proofErr w:type="spellStart"/>
-      <w:r>
-        <w:rPr>
-          <w:rFonts w:ascii="CMR9" w:hAnsi="CMR9" w:cs="CMR9"/>
-          <w:sz w:val="18"/>
-          <w:szCs w:val="18"/>
-        </w:rPr>
-        <w:t>Fagiano</w:t>
-      </w:r>
-      <w:proofErr w:type="spellEnd"/>
-      <w:r>
-        <w:rPr>
-          <w:rFonts w:ascii="CMR9" w:hAnsi="CMR9" w:cs="CMR9"/>
-          <w:sz w:val="18"/>
-          <w:szCs w:val="18"/>
-        </w:rPr>
-        <w:t xml:space="preserve"> L. Vehicle yaw control using a fast NMPC approach. IEEE Conference on</w:t>
-      </w:r>
-    </w:p>
-    <w:p>
-      <w:pPr>
-        <w:autoSpaceDE w:val="0"/>
-        <w:autoSpaceDN w:val="0"/>
-        <w:adjustRightInd w:val="0"/>
-        <w:spacing w:after="0" w:line="240" w:lineRule="auto"/>
-        <w:rPr>
-          <w:rFonts w:ascii="CMR9" w:hAnsi="CMR9" w:cs="CMR9"/>
-          <w:sz w:val="18"/>
-          <w:szCs w:val="18"/>
-        </w:rPr>
-      </w:pPr>
-      <w:r>
-        <w:rPr>
-          <w:rFonts w:ascii="CMR9" w:hAnsi="CMR9" w:cs="CMR9"/>
-          <w:sz w:val="18"/>
-          <w:szCs w:val="18"/>
-        </w:rPr>
-        <w:t>Decision and Control; 2008.</w:t>
-      </w:r>
-    </w:p>
-    <w:p>
-      <w:pPr>
-        <w:autoSpaceDE w:val="0"/>
-        <w:autoSpaceDN w:val="0"/>
-        <w:adjustRightInd w:val="0"/>
-        <w:spacing w:after="0" w:line="240" w:lineRule="auto"/>
-        <w:rPr>
-          <w:rFonts w:ascii="CMR9" w:hAnsi="CMR9" w:cs="CMR9"/>
-          <w:sz w:val="18"/>
-          <w:szCs w:val="18"/>
-        </w:rPr>
-      </w:pPr>
-      <w:r>
-        <w:rPr>
-          <w:rFonts w:ascii="CMR9" w:hAnsi="CMR9" w:cs="CMR9"/>
-          <w:sz w:val="18"/>
-          <w:szCs w:val="18"/>
-        </w:rPr>
-        <w:t xml:space="preserve">[31] Anderson SJ, Peters SC, </w:t>
-      </w:r>
-      <w:proofErr w:type="spellStart"/>
-      <w:r>
-        <w:rPr>
-          <w:rFonts w:ascii="CMR9" w:hAnsi="CMR9" w:cs="CMR9"/>
-          <w:sz w:val="18"/>
-          <w:szCs w:val="18"/>
-        </w:rPr>
-        <w:t>Pilutti</w:t>
-      </w:r>
-      <w:proofErr w:type="spellEnd"/>
-      <w:r>
-        <w:rPr>
-          <w:rFonts w:ascii="CMR9" w:hAnsi="CMR9" w:cs="CMR9"/>
-          <w:sz w:val="18"/>
-          <w:szCs w:val="18"/>
-        </w:rPr>
-        <w:t xml:space="preserve"> TE, </w:t>
-      </w:r>
-      <w:proofErr w:type="spellStart"/>
-      <w:r>
-        <w:rPr>
-          <w:rFonts w:ascii="CMR9" w:hAnsi="CMR9" w:cs="CMR9"/>
-          <w:sz w:val="18"/>
-          <w:szCs w:val="18"/>
-        </w:rPr>
-        <w:t>Iagnemma</w:t>
-      </w:r>
-      <w:proofErr w:type="spellEnd"/>
-      <w:r>
-        <w:rPr>
-          <w:rFonts w:ascii="CMR9" w:hAnsi="CMR9" w:cs="CMR9"/>
-          <w:sz w:val="18"/>
-          <w:szCs w:val="18"/>
-        </w:rPr>
-        <w:t xml:space="preserve"> K. An optimal-control-based framework for </w:t>
-      </w:r>
-      <w:proofErr w:type="spellStart"/>
-      <w:r>
-        <w:rPr>
-          <w:rFonts w:ascii="CMR9" w:hAnsi="CMR9" w:cs="CMR9"/>
-          <w:sz w:val="18"/>
-          <w:szCs w:val="18"/>
-        </w:rPr>
-        <w:t>tra</w:t>
-      </w:r>
-      <w:proofErr w:type="spellEnd"/>
-      <w:r>
-        <w:rPr>
-          <w:rFonts w:ascii="CMR9" w:hAnsi="CMR9" w:cs="CMR9"/>
-          <w:sz w:val="18"/>
-          <w:szCs w:val="18"/>
-        </w:rPr>
-        <w:t>-</w:t>
-      </w:r>
-    </w:p>
-    <w:p>
-      <w:pPr>
-        <w:autoSpaceDE w:val="0"/>
-        <w:autoSpaceDN w:val="0"/>
-        <w:adjustRightInd w:val="0"/>
-        <w:spacing w:after="0" w:line="240" w:lineRule="auto"/>
-        <w:rPr>
-          <w:rFonts w:ascii="CMR9" w:hAnsi="CMR9" w:cs="CMR9"/>
-          <w:sz w:val="18"/>
-          <w:szCs w:val="18"/>
-        </w:rPr>
-      </w:pPr>
-      <w:proofErr w:type="spellStart"/>
-      <w:r>
-        <w:rPr>
-          <w:rFonts w:ascii="CMR9" w:hAnsi="CMR9" w:cs="CMR9"/>
-          <w:sz w:val="18"/>
-          <w:szCs w:val="18"/>
-        </w:rPr>
-        <w:t>jectory</w:t>
-      </w:r>
-      <w:proofErr w:type="spellEnd"/>
-      <w:r>
-        <w:rPr>
-          <w:rFonts w:ascii="CMR9" w:hAnsi="CMR9" w:cs="CMR9"/>
-          <w:sz w:val="18"/>
-          <w:szCs w:val="18"/>
-        </w:rPr>
-        <w:t xml:space="preserve"> planning, threat assessment, and semi-autonomous control of passenger vehicles in hazard</w:t>
-      </w:r>
-    </w:p>
-    <w:p>
-      <w:pPr>
-        <w:autoSpaceDE w:val="0"/>
-        <w:autoSpaceDN w:val="0"/>
-        <w:adjustRightInd w:val="0"/>
-        <w:spacing w:after="0" w:line="240" w:lineRule="auto"/>
-        <w:rPr>
-          <w:rFonts w:ascii="CMR9" w:hAnsi="CMR9" w:cs="CMR9"/>
-          <w:sz w:val="18"/>
-          <w:szCs w:val="18"/>
-        </w:rPr>
-      </w:pPr>
-      <w:r>
-        <w:rPr>
-          <w:rFonts w:ascii="CMR9" w:hAnsi="CMR9" w:cs="CMR9"/>
-          <w:sz w:val="18"/>
-          <w:szCs w:val="18"/>
-        </w:rPr>
-        <w:t xml:space="preserve">avoidance scenarios. Int. J. </w:t>
-      </w:r>
-      <w:proofErr w:type="spellStart"/>
-      <w:r>
-        <w:rPr>
-          <w:rFonts w:ascii="CMR9" w:hAnsi="CMR9" w:cs="CMR9"/>
-          <w:sz w:val="18"/>
-          <w:szCs w:val="18"/>
-        </w:rPr>
-        <w:t>Veh</w:t>
-      </w:r>
-      <w:proofErr w:type="spellEnd"/>
-      <w:r>
-        <w:rPr>
-          <w:rFonts w:ascii="CMR9" w:hAnsi="CMR9" w:cs="CMR9"/>
-          <w:sz w:val="18"/>
-          <w:szCs w:val="18"/>
-        </w:rPr>
-        <w:t xml:space="preserve">. </w:t>
-      </w:r>
-      <w:proofErr w:type="spellStart"/>
-      <w:r>
-        <w:rPr>
-          <w:rFonts w:ascii="CMR9" w:hAnsi="CMR9" w:cs="CMR9"/>
-          <w:sz w:val="18"/>
-          <w:szCs w:val="18"/>
-        </w:rPr>
-        <w:t>Auton</w:t>
-      </w:r>
-      <w:proofErr w:type="spellEnd"/>
-      <w:r>
-        <w:rPr>
-          <w:rFonts w:ascii="CMR9" w:hAnsi="CMR9" w:cs="CMR9"/>
-          <w:sz w:val="18"/>
-          <w:szCs w:val="18"/>
-        </w:rPr>
-        <w:t xml:space="preserve">. Syst. </w:t>
+    </w:p>
+    <w:p>
+      <w:r>
+        <w:t xml:space="preserve">A MPC algorithm was developed that controls braking and steering to better control a vehicle during a double lane change maneuver. This study has shown their algorithm performs better than an algorithm controlling steering alone on a snowy road. The ability of the controller to slow down the vehicle assists with vehicle navigation. </w:t>
+      </w:r>
+    </w:p>
+    <w:p>
+      <w:pPr>
+        <w:autoSpaceDE w:val="0"/>
+        <w:autoSpaceDN w:val="0"/>
+        <w:adjustRightInd w:val="0"/>
+        <w:spacing w:after="0" w:line="240" w:lineRule="auto"/>
+        <w:rPr>
+          <w:rFonts w:ascii="CMR9" w:hAnsi="CMR9" w:cs="CMR9"/>
+          <w:sz w:val="18"/>
+          <w:szCs w:val="18"/>
+        </w:rPr>
+      </w:pPr>
+    </w:p>
+    <w:p>
+      <w:pPr>
+        <w:autoSpaceDE w:val="0"/>
+        <w:autoSpaceDN w:val="0"/>
+        <w:adjustRightInd w:val="0"/>
+        <w:spacing w:after="0" w:line="240" w:lineRule="auto"/>
+        <w:rPr>
+          <w:rFonts w:ascii="CMR9" w:hAnsi="CMR9" w:cs="CMR9"/>
+          <w:sz w:val="18"/>
+          <w:szCs w:val="18"/>
+        </w:rPr>
+      </w:pPr>
+    </w:p>
+    <w:p>
+      <w:pPr>
+        <w:autoSpaceDE w:val="0"/>
+        <w:autoSpaceDN w:val="0"/>
+        <w:adjustRightInd w:val="0"/>
+        <w:spacing w:after="0" w:line="240" w:lineRule="auto"/>
+        <w:rPr>
+          <w:rFonts w:ascii="CMR9" w:hAnsi="CMR9" w:cs="CMR9"/>
+          <w:sz w:val="18"/>
+          <w:szCs w:val="18"/>
+        </w:rPr>
+      </w:pPr>
+      <w:r>
+        <w:rPr>
+          <w:rFonts w:ascii="CMR9" w:hAnsi="CMR9" w:cs="CMR9"/>
+          <w:sz w:val="18"/>
+          <w:szCs w:val="18"/>
+        </w:rPr>
+        <w:t xml:space="preserve">[32] Gray A, Ali M, Gao Y, Hedrick JK, </w:t>
+      </w:r>
+      <w:proofErr w:type="spellStart"/>
+      <w:r>
+        <w:rPr>
+          <w:rFonts w:ascii="CMR9" w:hAnsi="CMR9" w:cs="CMR9"/>
+          <w:sz w:val="18"/>
+          <w:szCs w:val="18"/>
+        </w:rPr>
+        <w:t>Borrelli</w:t>
+      </w:r>
+      <w:proofErr w:type="spellEnd"/>
+      <w:r>
+        <w:rPr>
+          <w:rFonts w:ascii="CMR9" w:hAnsi="CMR9" w:cs="CMR9"/>
+          <w:sz w:val="18"/>
+          <w:szCs w:val="18"/>
+        </w:rPr>
+        <w:t xml:space="preserve"> F. A </w:t>
+      </w:r>
+      <w:proofErr w:type="spellStart"/>
+      <w:r>
+        <w:rPr>
+          <w:rFonts w:ascii="CMR9" w:hAnsi="CMR9" w:cs="CMR9"/>
+          <w:sz w:val="18"/>
+          <w:szCs w:val="18"/>
+        </w:rPr>
+        <w:t>uni_ed</w:t>
+      </w:r>
+      <w:proofErr w:type="spellEnd"/>
+      <w:r>
+        <w:rPr>
+          <w:rFonts w:ascii="CMR9" w:hAnsi="CMR9" w:cs="CMR9"/>
+          <w:sz w:val="18"/>
+          <w:szCs w:val="18"/>
+        </w:rPr>
+        <w:t xml:space="preserve"> approach to threat assessment and control</w:t>
+      </w:r>
+    </w:p>
+    <w:p>
+      <w:pPr>
+        <w:autoSpaceDE w:val="0"/>
+        <w:autoSpaceDN w:val="0"/>
+        <w:adjustRightInd w:val="0"/>
+        <w:spacing w:after="0" w:line="240" w:lineRule="auto"/>
+        <w:rPr>
+          <w:rFonts w:ascii="CMR9" w:hAnsi="CMR9" w:cs="CMR9"/>
+          <w:sz w:val="18"/>
+          <w:szCs w:val="18"/>
+        </w:rPr>
+      </w:pPr>
+      <w:r>
+        <w:rPr>
+          <w:rFonts w:ascii="CMR9" w:hAnsi="CMR9" w:cs="CMR9"/>
+          <w:sz w:val="18"/>
+          <w:szCs w:val="18"/>
+        </w:rPr>
+        <w:t xml:space="preserve">for automotive active safety. IEEE Trans. </w:t>
+      </w:r>
+      <w:proofErr w:type="spellStart"/>
+      <w:r>
+        <w:rPr>
+          <w:rFonts w:ascii="CMR9" w:hAnsi="CMR9" w:cs="CMR9"/>
+          <w:sz w:val="18"/>
+          <w:szCs w:val="18"/>
+        </w:rPr>
+        <w:t>Intell</w:t>
+      </w:r>
+      <w:proofErr w:type="spellEnd"/>
+      <w:r>
+        <w:rPr>
+          <w:rFonts w:ascii="CMR9" w:hAnsi="CMR9" w:cs="CMR9"/>
+          <w:sz w:val="18"/>
+          <w:szCs w:val="18"/>
+        </w:rPr>
+        <w:t xml:space="preserve">. Transp. Syst. </w:t>
       </w:r>
       <w:proofErr w:type="gramStart"/>
       <w:r>
@@ -4789,7 +5541,7 @@
           <w:sz w:val="18"/>
           <w:szCs w:val="18"/>
         </w:rPr>
-        <w:t>2010;8:190</w:t>
+        <w:t>2013;14:1490</w:t>
       </w:r>
       <w:proofErr w:type="gramEnd"/>
       <w:r>
@@ -4798,122 +5550,63 @@
           <w:sz w:val="18"/>
           <w:szCs w:val="18"/>
         </w:rPr>
-        <w:t>-216.</w:t>
-      </w:r>
-    </w:p>
-    <w:p>
-      <w:pPr>
-        <w:autoSpaceDE w:val="0"/>
-        <w:autoSpaceDN w:val="0"/>
-        <w:adjustRightInd w:val="0"/>
-        <w:spacing w:after="0" w:line="240" w:lineRule="auto"/>
-        <w:rPr>
-          <w:rFonts w:ascii="CMR9" w:hAnsi="CMR9" w:cs="CMR9"/>
-          <w:sz w:val="18"/>
-          <w:szCs w:val="18"/>
-        </w:rPr>
-      </w:pPr>
-      <w:r>
-        <w:rPr>
-          <w:rFonts w:ascii="CMR9" w:hAnsi="CMR9" w:cs="CMR9"/>
-          <w:sz w:val="18"/>
-          <w:szCs w:val="18"/>
-        </w:rPr>
-        <w:t xml:space="preserve">[32] Gray A, Ali M, Gao Y, Hedrick JK, </w:t>
-      </w:r>
-      <w:proofErr w:type="spellStart"/>
-      <w:r>
-        <w:rPr>
-          <w:rFonts w:ascii="CMR9" w:hAnsi="CMR9" w:cs="CMR9"/>
-          <w:sz w:val="18"/>
-          <w:szCs w:val="18"/>
-        </w:rPr>
-        <w:t>Borrelli</w:t>
-      </w:r>
-      <w:proofErr w:type="spellEnd"/>
-      <w:r>
-        <w:rPr>
-          <w:rFonts w:ascii="CMR9" w:hAnsi="CMR9" w:cs="CMR9"/>
-          <w:sz w:val="18"/>
-          <w:szCs w:val="18"/>
-        </w:rPr>
-        <w:t xml:space="preserve"> F. A </w:t>
-      </w:r>
-      <w:proofErr w:type="spellStart"/>
-      <w:r>
-        <w:rPr>
-          <w:rFonts w:ascii="CMR9" w:hAnsi="CMR9" w:cs="CMR9"/>
-          <w:sz w:val="18"/>
-          <w:szCs w:val="18"/>
-        </w:rPr>
-        <w:t>uni_ed</w:t>
-      </w:r>
-      <w:proofErr w:type="spellEnd"/>
-      <w:r>
-        <w:rPr>
-          <w:rFonts w:ascii="CMR9" w:hAnsi="CMR9" w:cs="CMR9"/>
-          <w:sz w:val="18"/>
-          <w:szCs w:val="18"/>
-        </w:rPr>
-        <w:t xml:space="preserve"> approach to threat assessment and control</w:t>
-      </w:r>
-    </w:p>
-    <w:p>
-      <w:pPr>
-        <w:autoSpaceDE w:val="0"/>
-        <w:autoSpaceDN w:val="0"/>
-        <w:adjustRightInd w:val="0"/>
-        <w:spacing w:after="0" w:line="240" w:lineRule="auto"/>
-        <w:rPr>
-          <w:rFonts w:ascii="CMR9" w:hAnsi="CMR9" w:cs="CMR9"/>
-          <w:sz w:val="18"/>
-          <w:szCs w:val="18"/>
-        </w:rPr>
-      </w:pPr>
-      <w:r>
-        <w:rPr>
-          <w:rFonts w:ascii="CMR9" w:hAnsi="CMR9" w:cs="CMR9"/>
-          <w:sz w:val="18"/>
-          <w:szCs w:val="18"/>
-        </w:rPr>
-        <w:t xml:space="preserve">for automotive active safety. IEEE Trans. </w:t>
-      </w:r>
-      <w:proofErr w:type="spellStart"/>
-      <w:r>
-        <w:rPr>
-          <w:rFonts w:ascii="CMR9" w:hAnsi="CMR9" w:cs="CMR9"/>
-          <w:sz w:val="18"/>
-          <w:szCs w:val="18"/>
-        </w:rPr>
-        <w:t>Intell</w:t>
-      </w:r>
-      <w:proofErr w:type="spellEnd"/>
-      <w:r>
-        <w:rPr>
-          <w:rFonts w:ascii="CMR9" w:hAnsi="CMR9" w:cs="CMR9"/>
-          <w:sz w:val="18"/>
-          <w:szCs w:val="18"/>
-        </w:rPr>
-        <w:t xml:space="preserve">. Transp. Syst. </w:t>
+        <w:t>-1499.</w:t>
+      </w:r>
+    </w:p>
+    <w:p>
+      <w:pPr>
+        <w:autoSpaceDE w:val="0"/>
+        <w:autoSpaceDN w:val="0"/>
+        <w:adjustRightInd w:val="0"/>
+        <w:spacing w:after="0" w:line="240" w:lineRule="auto"/>
+        <w:rPr>
+          <w:rFonts w:ascii="CMR9" w:hAnsi="CMR9" w:cs="CMR9"/>
+          <w:sz w:val="18"/>
+          <w:szCs w:val="18"/>
+        </w:rPr>
+      </w:pPr>
+    </w:p>
+    <w:p>
+      <w:r>
+        <w:t xml:space="preserve">These authors use a model predictive controller to maintain driver safety by keeping them in their lane. The control itself has an internal </w:t>
       </w:r>
       <w:proofErr w:type="gramStart"/>
       <w:r>
-        <w:rPr>
-          <w:rFonts w:ascii="CMR9" w:hAnsi="CMR9" w:cs="CMR9"/>
-          <w:sz w:val="18"/>
-          <w:szCs w:val="18"/>
-        </w:rPr>
-        <w:t>2013;14:1490</w:t>
+        <w:t>4 wheel</w:t>
       </w:r>
       <w:proofErr w:type="gramEnd"/>
       <w:r>
-        <w:rPr>
-          <w:rFonts w:ascii="CMR9" w:hAnsi="CMR9" w:cs="CMR9"/>
-          <w:sz w:val="18"/>
-          <w:szCs w:val="18"/>
-        </w:rPr>
-        <w:t>-1499.</w:t>
-      </w:r>
+        <w:t xml:space="preserve"> vehicle model as well as a driver model, allowing the controller to </w:t>
+      </w:r>
+      <w:r>
+        <w:t xml:space="preserve">predict what the driver will command. The controller aims to minimize control input so that only when the driver is in danger say departing from the lane will the controller </w:t>
+      </w:r>
+      <w:proofErr w:type="gramStart"/>
+      <w:r>
+        <w:t>take action</w:t>
+      </w:r>
+      <w:proofErr w:type="gramEnd"/>
+      <w:r>
+        <w:t xml:space="preserve">. Otherwise, it seeks to maintain safety constraints so that </w:t>
+      </w:r>
+      <w:r>
+        <w:t>the controller only intervenes when it predicts the safety constraints maybe violated. Simulation results proved successful, but when implemented in real life at a Volvo facility, the only issue was minor breaking of a safety constraint. This however was due to sensor delay and in the future this delay should be accounted for in the algorithm.</w:t>
+      </w:r>
+      <w:bookmarkStart w:id="0" w:name="_GoBack"/>
+      <w:bookmarkEnd w:id="0"/>
+    </w:p>
+    <w:p>
+      <w:pPr>
+        <w:autoSpaceDE w:val="0"/>
+        <w:autoSpaceDN w:val="0"/>
+        <w:adjustRightInd w:val="0"/>
+        <w:spacing w:after="0" w:line="240" w:lineRule="auto"/>
+        <w:rPr>
+          <w:rFonts w:ascii="CMR9" w:hAnsi="CMR9" w:cs="CMR9"/>
+          <w:sz w:val="18"/>
+          <w:szCs w:val="18"/>
+        </w:rPr>
+      </w:pPr>
     </w:p>
     <w:p>
       <w:pPr>
@@ -5104,6 +5797,7 @@
     <w:lsdException w:name="HTML Sample" w:semiHidden="1" w:unhideWhenUsed="1"/>
     <w:lsdException w:name="HTML Typewriter" w:semiHidden="1" w:unhideWhenUsed="1"/>
     <w:lsdException w:name="HTML Variable" w:semiHidden="1" w:unhideWhenUsed="1"/>
+    <w:lsdException w:name="Normal Table" w:semiHidden="1" w:unhideWhenUsed="1"/>
     <w:lsdException w:name="annotation subject" w:semiHidden="1" w:unhideWhenUsed="1"/>
     <w:lsdException w:name="No List" w:semiHidden="1" w:unhideWhenUsed="1"/>
     <w:lsdException w:name="Outline List 1" w:semiHidden="1" w:unhideWhenUsed="1"/>
@@ -5150,8 +5844,10 @@
     <w:lsdException w:name="Table Subtle 2" w:semiHidden="1" w:unhideWhenUsed="1"/>
     <w:lsdException w:name="Table Web 1" w:semiHidden="1" w:unhideWhenUsed="1"/>
     <w:lsdException w:name="Table Web 2" w:semiHidden="1" w:unhideWhenUsed="1"/>
+    <w:lsdException w:name="Table Web 3" w:semiHidden="1" w:unhideWhenUsed="1"/>
     <w:lsdException w:name="Balloon Text" w:semiHidden="1" w:unhideWhenUsed="1"/>
     <w:lsdException w:name="Table Grid" w:uiPriority="39"/>
+    <w:lsdException w:name="Table Theme" w:semiHidden="1" w:unhideWhenUsed="1"/>
     <w:lsdException w:name="Placeholder Text" w:semiHidden="1"/>
     <w:lsdException w:name="No Spacing" w:uiPriority="1" w:qFormat="1"/>
     <w:lsdException w:name="Light Shading" w:uiPriority="60"/>

</xml_diff>

<commit_message>
Finished Lit review on the controller and added references
</commit_message>
<xml_diff>
--- a/Lit Review Initial Work.docx
+++ b/Lit Review Initial Work.docx
@@ -4187,10 +4187,7 @@
         <w:contextualSpacing/>
       </w:pPr>
       <w:r>
-        <w:t>Richard Hamming said that the purpose of computing</w:t>
-      </w:r>
-      <w:r>
-        <w:t xml:space="preserve"> </w:t>
+        <w:t xml:space="preserve">Richard Hamming said that the purpose of computing </w:t>
       </w:r>
     </w:p>
     <w:p>
@@ -5592,76 +5589,104 @@
       <w:r>
         <w:t>the controller only intervenes when it predicts the safety constraints maybe violated. Simulation results proved successful, but when implemented in real life at a Volvo facility, the only issue was minor breaking of a safety constraint. This however was due to sensor delay and in the future this delay should be accounted for in the algorithm.</w:t>
       </w:r>
+    </w:p>
+    <w:p>
+      <w:pPr>
+        <w:autoSpaceDE w:val="0"/>
+        <w:autoSpaceDN w:val="0"/>
+        <w:adjustRightInd w:val="0"/>
+        <w:spacing w:after="0" w:line="240" w:lineRule="auto"/>
+        <w:rPr>
+          <w:rFonts w:ascii="CMR9" w:hAnsi="CMR9" w:cs="CMR9"/>
+          <w:sz w:val="18"/>
+          <w:szCs w:val="18"/>
+        </w:rPr>
+      </w:pPr>
+    </w:p>
+    <w:p>
+      <w:pPr>
+        <w:autoSpaceDE w:val="0"/>
+        <w:autoSpaceDN w:val="0"/>
+        <w:adjustRightInd w:val="0"/>
+        <w:spacing w:after="0" w:line="240" w:lineRule="auto"/>
+        <w:rPr>
+          <w:rFonts w:ascii="CMR9" w:hAnsi="CMR9" w:cs="CMR9"/>
+          <w:sz w:val="18"/>
+          <w:szCs w:val="18"/>
+        </w:rPr>
+      </w:pPr>
+      <w:r>
+        <w:rPr>
+          <w:rFonts w:ascii="CMR9" w:hAnsi="CMR9" w:cs="CMR9"/>
+          <w:sz w:val="18"/>
+          <w:szCs w:val="18"/>
+        </w:rPr>
+        <w:t>[33] Beal CE, Gerdes JC. Model predictive control for vehicle stabilization at the limits of handling.</w:t>
+      </w:r>
+    </w:p>
+    <w:p>
+      <w:pPr>
+        <w:rPr>
+          <w:rFonts w:ascii="CMR9" w:hAnsi="CMR9" w:cs="CMR9"/>
+          <w:sz w:val="18"/>
+          <w:szCs w:val="18"/>
+        </w:rPr>
+      </w:pPr>
+      <w:r>
+        <w:rPr>
+          <w:rFonts w:ascii="CMR9" w:hAnsi="CMR9" w:cs="CMR9"/>
+          <w:sz w:val="18"/>
+          <w:szCs w:val="18"/>
+        </w:rPr>
+        <w:t xml:space="preserve">IEEE Trans. Control Syst. Technol. </w:t>
+      </w:r>
+      <w:proofErr w:type="gramStart"/>
+      <w:r>
+        <w:rPr>
+          <w:rFonts w:ascii="CMR9" w:hAnsi="CMR9" w:cs="CMR9"/>
+          <w:sz w:val="18"/>
+          <w:szCs w:val="18"/>
+        </w:rPr>
+        <w:t>2013;21:1258</w:t>
+      </w:r>
+      <w:proofErr w:type="gramEnd"/>
+      <w:r>
+        <w:rPr>
+          <w:rFonts w:ascii="CMR9" w:hAnsi="CMR9" w:cs="CMR9"/>
+          <w:sz w:val="18"/>
+          <w:szCs w:val="18"/>
+        </w:rPr>
+        <w:t>-1269.</w:t>
+      </w:r>
+    </w:p>
+    <w:p>
+      <w:pPr>
+        <w:rPr>
+          <w:rFonts w:ascii="CMR9" w:hAnsi="CMR9" w:cs="CMR9"/>
+          <w:sz w:val="18"/>
+          <w:szCs w:val="18"/>
+        </w:rPr>
+      </w:pPr>
+    </w:p>
+    <w:p>
+      <w:r>
+        <w:t xml:space="preserve">This paper proposed a solution to the issue of vehicle stabilization control near the limits of handling. Normally, an ESC works by using a linear model of a vehicle to predict driver intent and when the vehicle deviates past a threshold of the allowed deviation between driver intent and vehicle behavior, then the controller activates and stabilizes the vehicle. However, this method does not work when the vehicle is being operated near the stable vehicle limits such as by an experienced driver because the linearized vehicle model is linearized about a conservative point for production level cars. The vehicle behavior near its dynamic limits are nonlinear and do not match the linearized model. Therefore, an MPC based controller was proposed and tested that operates at two levels and quick enough for real-time implementation. The controller has two objectives. The first is to keep the vehicle inside of the safe-handling envelop and respond appropriately in case the vehicle leaves this safe envelop. The second objective is to allow the controller to track the driver’s intended trajectory. Overall the controller </w:t>
+      </w:r>
+      <w:proofErr w:type="gramStart"/>
+      <w:r>
+        <w:t>is able to</w:t>
+      </w:r>
+      <w:proofErr w:type="gramEnd"/>
+      <w:r>
+        <w:t xml:space="preserve"> successfully achieve these objectives in experiments with Stanford’s PI vehicle testbed. </w:t>
+      </w:r>
+      <w:r>
+        <w:t>+</w:t>
+      </w:r>
       <w:bookmarkStart w:id="0" w:name="_GoBack"/>
       <w:bookmarkEnd w:id="0"/>
-    </w:p>
-    <w:p>
-      <w:pPr>
-        <w:autoSpaceDE w:val="0"/>
-        <w:autoSpaceDN w:val="0"/>
-        <w:adjustRightInd w:val="0"/>
-        <w:spacing w:after="0" w:line="240" w:lineRule="auto"/>
-        <w:rPr>
-          <w:rFonts w:ascii="CMR9" w:hAnsi="CMR9" w:cs="CMR9"/>
-          <w:sz w:val="18"/>
-          <w:szCs w:val="18"/>
-        </w:rPr>
-      </w:pPr>
-    </w:p>
-    <w:p>
-      <w:pPr>
-        <w:autoSpaceDE w:val="0"/>
-        <w:autoSpaceDN w:val="0"/>
-        <w:adjustRightInd w:val="0"/>
-        <w:spacing w:after="0" w:line="240" w:lineRule="auto"/>
-        <w:rPr>
-          <w:rFonts w:ascii="CMR9" w:hAnsi="CMR9" w:cs="CMR9"/>
-          <w:sz w:val="18"/>
-          <w:szCs w:val="18"/>
-        </w:rPr>
-      </w:pPr>
-      <w:r>
-        <w:rPr>
-          <w:rFonts w:ascii="CMR9" w:hAnsi="CMR9" w:cs="CMR9"/>
-          <w:sz w:val="18"/>
-          <w:szCs w:val="18"/>
-        </w:rPr>
-        <w:t>[33] Beal CE, Gerdes JC. Model predictive control for vehicle stabilization at the limits of handling.</w:t>
-      </w:r>
-    </w:p>
-    <w:p>
-      <w:pPr>
-        <w:rPr>
-          <w:rFonts w:ascii="Times New Roman" w:hAnsi="Times New Roman" w:cs="Times New Roman"/>
-          <w:sz w:val="24"/>
-          <w:szCs w:val="24"/>
-        </w:rPr>
-      </w:pPr>
-      <w:r>
-        <w:rPr>
-          <w:rFonts w:ascii="CMR9" w:hAnsi="CMR9" w:cs="CMR9"/>
-          <w:sz w:val="18"/>
-          <w:szCs w:val="18"/>
-        </w:rPr>
-        <w:t xml:space="preserve">IEEE Trans. Control Syst. Technol. </w:t>
-      </w:r>
-      <w:proofErr w:type="gramStart"/>
-      <w:r>
-        <w:rPr>
-          <w:rFonts w:ascii="CMR9" w:hAnsi="CMR9" w:cs="CMR9"/>
-          <w:sz w:val="18"/>
-          <w:szCs w:val="18"/>
-        </w:rPr>
-        <w:t>2013;21:1258</w:t>
-      </w:r>
-      <w:proofErr w:type="gramEnd"/>
-      <w:r>
-        <w:rPr>
-          <w:rFonts w:ascii="CMR9" w:hAnsi="CMR9" w:cs="CMR9"/>
-          <w:sz w:val="18"/>
-          <w:szCs w:val="18"/>
-        </w:rPr>
-        <w:t>-1269.</w:t>
+      <w:r>
+        <w:t xml:space="preserve"> </w:t>
       </w:r>
     </w:p>
     <w:sectPr>

</xml_diff>

<commit_message>
Included Lit Review Work into main thesis document
</commit_message>
<xml_diff>
--- a/Lit Review Initial Work.docx
+++ b/Lit Review Initial Work.docx
@@ -1,6 +1,6 @@
 
 <file path=word/document.xml><?xml version="1.0" encoding="utf-8"?>
-<w:document xmlns:wpc="http://schemas.microsoft.com/office/word/2010/wordprocessingCanvas" xmlns:cx="http://schemas.microsoft.com/office/drawing/2014/chartex" xmlns:cx1="http://schemas.microsoft.com/office/drawing/2015/9/8/chartex" xmlns:cx2="http://schemas.microsoft.com/office/drawing/2015/10/21/chartex" xmlns:cx3="http://schemas.microsoft.com/office/drawing/2016/5/9/chartex" xmlns:cx4="http://schemas.microsoft.com/office/drawing/2016/5/10/chartex" xmlns:cx5="http://schemas.microsoft.com/office/drawing/2016/5/11/chartex" xmlns:cx6="http://schemas.microsoft.com/office/drawing/2016/5/12/chartex" xmlns:cx7="http://schemas.microsoft.com/office/drawing/2016/5/13/chartex" xmlns:cx8="http://schemas.microsoft.com/office/drawing/2016/5/14/chartex" xmlns:mc="http://schemas.openxmlformats.org/markup-compatibility/2006" xmlns:aink="http://schemas.microsoft.com/office/drawing/2016/ink" xmlns:am3d="http://schemas.microsoft.com/office/drawing/2017/model3d" xmlns:o="urn:schemas-microsoft-com:office:office" xmlns:r="http://schemas.openxmlformats.org/officeDocument/2006/relationships" xmlns:m="http://schemas.openxmlformats.org/officeDocument/2006/math" xmlns:v="urn:schemas-microsoft-com:vml" xmlns:wp14="http://schemas.microsoft.com/office/word/2010/wordprocessingDrawing" xmlns:wp="http://schemas.openxmlformats.org/drawingml/2006/wordprocessingDrawing" xmlns:w10="urn:schemas-microsoft-com:office:word" xmlns:w="http://schemas.openxmlformats.org/wordprocessingml/2006/main" xmlns:w14="http://schemas.microsoft.com/office/word/2010/wordml" xmlns:w15="http://schemas.microsoft.com/office/word/2012/wordml" xmlns:w16se="http://schemas.microsoft.com/office/word/2015/wordml/symex" xmlns:wpg="http://schemas.microsoft.com/office/word/2010/wordprocessingGroup" xmlns:wpi="http://schemas.microsoft.com/office/word/2010/wordprocessingInk" xmlns:wne="http://schemas.microsoft.com/office/word/2006/wordml" xmlns:wps="http://schemas.microsoft.com/office/word/2010/wordprocessingShape" mc:Ignorable="w14 w15 w16se wp14">
+<w:document xmlns:wpc="http://schemas.microsoft.com/office/word/2010/wordprocessingCanvas" xmlns:cx="http://schemas.microsoft.com/office/drawing/2014/chartex" xmlns:cx1="http://schemas.microsoft.com/office/drawing/2015/9/8/chartex" xmlns:cx2="http://schemas.microsoft.com/office/drawing/2015/10/21/chartex" xmlns:cx3="http://schemas.microsoft.com/office/drawing/2016/5/9/chartex" xmlns:cx4="http://schemas.microsoft.com/office/drawing/2016/5/10/chartex" xmlns:cx5="http://schemas.microsoft.com/office/drawing/2016/5/11/chartex" xmlns:cx6="http://schemas.microsoft.com/office/drawing/2016/5/12/chartex" xmlns:cx7="http://schemas.microsoft.com/office/drawing/2016/5/13/chartex" xmlns:cx8="http://schemas.microsoft.com/office/drawing/2016/5/14/chartex" xmlns:mc="http://schemas.openxmlformats.org/markup-compatibility/2006" xmlns:aink="http://schemas.microsoft.com/office/drawing/2016/ink" xmlns:am3d="http://schemas.microsoft.com/office/drawing/2017/model3d" xmlns:o="urn:schemas-microsoft-com:office:office" xmlns:r="http://schemas.openxmlformats.org/officeDocument/2006/relationships" xmlns:m="http://schemas.openxmlformats.org/officeDocument/2006/math" xmlns:v="urn:schemas-microsoft-com:vml" xmlns:wp14="http://schemas.microsoft.com/office/word/2010/wordprocessingDrawing" xmlns:wp="http://schemas.openxmlformats.org/drawingml/2006/wordprocessingDrawing" xmlns:w10="urn:schemas-microsoft-com:office:word" xmlns:w="http://schemas.openxmlformats.org/wordprocessingml/2006/main" xmlns:w14="http://schemas.microsoft.com/office/word/2010/wordml" xmlns:w15="http://schemas.microsoft.com/office/word/2012/wordml" xmlns:w16cid="http://schemas.microsoft.com/office/word/2016/wordml/cid" xmlns:w16se="http://schemas.microsoft.com/office/word/2015/wordml/symex" xmlns:wpg="http://schemas.microsoft.com/office/word/2010/wordprocessingGroup" xmlns:wpi="http://schemas.microsoft.com/office/word/2010/wordprocessingInk" xmlns:wne="http://schemas.microsoft.com/office/word/2006/wordml" xmlns:wps="http://schemas.microsoft.com/office/word/2010/wordprocessingShape" mc:Ignorable="w14 w15 w16se w16cid wp14">
   <w:body>
     <w:p>
       <w:pPr>
@@ -4169,8 +4169,14 @@
       <w:pPr>
         <w:spacing w:line="240" w:lineRule="auto"/>
         <w:contextualSpacing/>
-      </w:pPr>
-      <w:r>
+        <w:rPr>
+          <w:highlight w:val="yellow"/>
+        </w:rPr>
+      </w:pPr>
+      <w:r>
+        <w:rPr>
+          <w:highlight w:val="yellow"/>
+        </w:rPr>
         <w:t>They also have a good discussion about modeling, simulation copied below:</w:t>
       </w:r>
     </w:p>
@@ -4178,6 +4184,9 @@
       <w:pPr>
         <w:spacing w:line="240" w:lineRule="auto"/>
         <w:contextualSpacing/>
+        <w:rPr>
+          <w:highlight w:val="yellow"/>
+        </w:rPr>
       </w:pPr>
     </w:p>
     <w:p>
@@ -4185,8 +4194,14 @@
         <w:spacing w:line="240" w:lineRule="auto"/>
         <w:ind w:left="720" w:hanging="720"/>
         <w:contextualSpacing/>
-      </w:pPr>
-      <w:r>
+        <w:rPr>
+          <w:highlight w:val="yellow"/>
+        </w:rPr>
+      </w:pPr>
+      <w:r>
+        <w:rPr>
+          <w:highlight w:val="yellow"/>
+        </w:rPr>
         <w:t xml:space="preserve">Richard Hamming said that the purpose of computing </w:t>
       </w:r>
     </w:p>
@@ -4195,8 +4210,14 @@
         <w:spacing w:line="240" w:lineRule="auto"/>
         <w:ind w:left="720" w:hanging="720"/>
         <w:contextualSpacing/>
-      </w:pPr>
-      <w:r>
+        <w:rPr>
+          <w:highlight w:val="yellow"/>
+        </w:rPr>
+      </w:pPr>
+      <w:r>
+        <w:rPr>
+          <w:highlight w:val="yellow"/>
+        </w:rPr>
         <w:t>is insight, not numbers [7]. This applies directly</w:t>
       </w:r>
     </w:p>
@@ -4205,8 +4226,14 @@
         <w:spacing w:line="240" w:lineRule="auto"/>
         <w:ind w:left="720" w:hanging="720"/>
         <w:contextualSpacing/>
-      </w:pPr>
-      <w:r>
+        <w:rPr>
+          <w:highlight w:val="yellow"/>
+        </w:rPr>
+      </w:pPr>
+      <w:r>
+        <w:rPr>
+          <w:highlight w:val="yellow"/>
+        </w:rPr>
         <w:t>to model development. All models are an abstraction</w:t>
       </w:r>
     </w:p>
@@ -4215,8 +4242,14 @@
         <w:spacing w:line="240" w:lineRule="auto"/>
         <w:ind w:left="720" w:hanging="720"/>
         <w:contextualSpacing/>
-      </w:pPr>
-      <w:r>
+        <w:rPr>
+          <w:highlight w:val="yellow"/>
+        </w:rPr>
+      </w:pPr>
+      <w:r>
+        <w:rPr>
+          <w:highlight w:val="yellow"/>
+        </w:rPr>
         <w:t>of reality. The appropriate level of abstraction depends</w:t>
       </w:r>
     </w:p>
@@ -4225,8 +4258,14 @@
         <w:spacing w:line="240" w:lineRule="auto"/>
         <w:ind w:left="720" w:hanging="720"/>
         <w:contextualSpacing/>
-      </w:pPr>
-      <w:r>
+        <w:rPr>
+          <w:highlight w:val="yellow"/>
+        </w:rPr>
+      </w:pPr>
+      <w:r>
+        <w:rPr>
+          <w:highlight w:val="yellow"/>
+        </w:rPr>
         <w:t>on the intended purpose.</w:t>
       </w:r>
     </w:p>
@@ -4235,8 +4274,14 @@
         <w:spacing w:line="240" w:lineRule="auto"/>
         <w:ind w:left="720" w:hanging="720"/>
         <w:contextualSpacing/>
-      </w:pPr>
-      <w:r>
+        <w:rPr>
+          <w:highlight w:val="yellow"/>
+        </w:rPr>
+      </w:pPr>
+      <w:r>
+        <w:rPr>
+          <w:highlight w:val="yellow"/>
+        </w:rPr>
         <w:t>Detailed analysis of vehicle performance requires</w:t>
       </w:r>
     </w:p>
@@ -4245,16 +4290,28 @@
         <w:spacing w:line="240" w:lineRule="auto"/>
         <w:ind w:left="720" w:hanging="720"/>
         <w:contextualSpacing/>
-      </w:pPr>
-      <w:r>
+        <w:rPr>
+          <w:highlight w:val="yellow"/>
+        </w:rPr>
+      </w:pPr>
+      <w:r>
+        <w:rPr>
+          <w:highlight w:val="yellow"/>
+        </w:rPr>
         <w:t xml:space="preserve">high-fidelity models. </w:t>
       </w:r>
       <w:proofErr w:type="spellStart"/>
       <w:r>
+        <w:rPr>
+          <w:highlight w:val="yellow"/>
+        </w:rPr>
         <w:t>Dynamicists</w:t>
       </w:r>
       <w:proofErr w:type="spellEnd"/>
       <w:r>
+        <w:rPr>
+          <w:highlight w:val="yellow"/>
+        </w:rPr>
         <w:t xml:space="preserve"> often use sophisticated</w:t>
       </w:r>
     </w:p>
@@ -4263,24 +4320,42 @@
         <w:spacing w:line="240" w:lineRule="auto"/>
         <w:ind w:left="720" w:hanging="720"/>
         <w:contextualSpacing/>
-      </w:pPr>
-      <w:r>
+        <w:rPr>
+          <w:highlight w:val="yellow"/>
+        </w:rPr>
+      </w:pPr>
+      <w:r>
+        <w:rPr>
+          <w:highlight w:val="yellow"/>
+        </w:rPr>
         <w:t xml:space="preserve">representations of </w:t>
       </w:r>
       <w:proofErr w:type="spellStart"/>
       <w:r>
+        <w:rPr>
+          <w:highlight w:val="yellow"/>
+        </w:rPr>
         <w:t>tyre</w:t>
       </w:r>
       <w:proofErr w:type="spellEnd"/>
       <w:r>
+        <w:rPr>
+          <w:highlight w:val="yellow"/>
+        </w:rPr>
         <w:t xml:space="preserve"> </w:t>
       </w:r>
       <w:proofErr w:type="spellStart"/>
       <w:r>
+        <w:rPr>
+          <w:highlight w:val="yellow"/>
+        </w:rPr>
         <w:t>behaviour</w:t>
       </w:r>
       <w:proofErr w:type="spellEnd"/>
       <w:r>
+        <w:rPr>
+          <w:highlight w:val="yellow"/>
+        </w:rPr>
         <w:t xml:space="preserve"> (e.g. references</w:t>
       </w:r>
     </w:p>
@@ -4289,8 +4364,14 @@
         <w:spacing w:line="240" w:lineRule="auto"/>
         <w:ind w:left="720" w:hanging="720"/>
         <w:contextualSpacing/>
-      </w:pPr>
-      <w:r>
+        <w:rPr>
+          <w:highlight w:val="yellow"/>
+        </w:rPr>
+      </w:pPr>
+      <w:r>
+        <w:rPr>
+          <w:highlight w:val="yellow"/>
+        </w:rPr>
         <w:t>[8] to [11]) and account for effects such as load</w:t>
       </w:r>
     </w:p>
@@ -4299,8 +4380,14 @@
         <w:spacing w:line="240" w:lineRule="auto"/>
         <w:ind w:left="720" w:hanging="720"/>
         <w:contextualSpacing/>
-      </w:pPr>
-      <w:r>
+        <w:rPr>
+          <w:highlight w:val="yellow"/>
+        </w:rPr>
+      </w:pPr>
+      <w:r>
+        <w:rPr>
+          <w:highlight w:val="yellow"/>
+        </w:rPr>
         <w:t>transfer under braking and cornering (e.g. references</w:t>
       </w:r>
     </w:p>
@@ -4309,8 +4396,14 @@
         <w:spacing w:line="240" w:lineRule="auto"/>
         <w:ind w:left="720" w:hanging="720"/>
         <w:contextualSpacing/>
-      </w:pPr>
-      <w:r>
+        <w:rPr>
+          <w:highlight w:val="yellow"/>
+        </w:rPr>
+      </w:pPr>
+      <w:r>
+        <w:rPr>
+          <w:highlight w:val="yellow"/>
+        </w:rPr>
         <w:t>[12] to [14]).</w:t>
       </w:r>
     </w:p>
@@ -4319,8 +4412,14 @@
         <w:spacing w:line="240" w:lineRule="auto"/>
         <w:ind w:left="720" w:hanging="720"/>
         <w:contextualSpacing/>
-      </w:pPr>
-      <w:r>
+        <w:rPr>
+          <w:highlight w:val="yellow"/>
+        </w:rPr>
+      </w:pPr>
+      <w:r>
+        <w:rPr>
+          <w:highlight w:val="yellow"/>
+        </w:rPr>
         <w:t>Control engineers also make use of models, and</w:t>
       </w:r>
     </w:p>
@@ -4329,8 +4428,14 @@
         <w:spacing w:line="240" w:lineRule="auto"/>
         <w:ind w:left="720" w:hanging="720"/>
         <w:contextualSpacing/>
-      </w:pPr>
-      <w:r>
+        <w:rPr>
+          <w:highlight w:val="yellow"/>
+        </w:rPr>
+      </w:pPr>
+      <w:r>
+        <w:rPr>
+          <w:highlight w:val="yellow"/>
+        </w:rPr>
         <w:t>good control systems often encompass a description</w:t>
       </w:r>
     </w:p>
@@ -4339,8 +4444,14 @@
         <w:spacing w:line="240" w:lineRule="auto"/>
         <w:ind w:left="720" w:hanging="720"/>
         <w:contextualSpacing/>
-      </w:pPr>
-      <w:r>
+        <w:rPr>
+          <w:highlight w:val="yellow"/>
+        </w:rPr>
+      </w:pPr>
+      <w:r>
+        <w:rPr>
+          <w:highlight w:val="yellow"/>
+        </w:rPr>
         <w:t>of the dynamics that they are designed to regulate.</w:t>
       </w:r>
     </w:p>
@@ -4349,8 +4460,14 @@
         <w:spacing w:line="240" w:lineRule="auto"/>
         <w:ind w:left="720" w:hanging="720"/>
         <w:contextualSpacing/>
-      </w:pPr>
-      <w:r>
+        <w:rPr>
+          <w:highlight w:val="yellow"/>
+        </w:rPr>
+      </w:pPr>
+      <w:r>
+        <w:rPr>
+          <w:highlight w:val="yellow"/>
+        </w:rPr>
         <w:t>However, the level of abstraction is usually higher.</w:t>
       </w:r>
     </w:p>
@@ -4359,8 +4476,14 @@
         <w:spacing w:line="240" w:lineRule="auto"/>
         <w:ind w:left="720" w:hanging="720"/>
         <w:contextualSpacing/>
-      </w:pPr>
-      <w:r>
+        <w:rPr>
+          <w:highlight w:val="yellow"/>
+        </w:rPr>
+      </w:pPr>
+      <w:r>
+        <w:rPr>
+          <w:highlight w:val="yellow"/>
+        </w:rPr>
         <w:t>Feedback mechanisms can account for modelling</w:t>
       </w:r>
     </w:p>
@@ -4369,16 +4492,28 @@
         <w:spacing w:line="240" w:lineRule="auto"/>
         <w:ind w:left="720" w:hanging="720"/>
         <w:contextualSpacing/>
-      </w:pPr>
-      <w:r>
+        <w:rPr>
+          <w:highlight w:val="yellow"/>
+        </w:rPr>
+      </w:pPr>
+      <w:r>
+        <w:rPr>
+          <w:highlight w:val="yellow"/>
+        </w:rPr>
         <w:t xml:space="preserve">approximations. </w:t>
       </w:r>
       <w:proofErr w:type="gramStart"/>
       <w:r>
+        <w:rPr>
+          <w:highlight w:val="yellow"/>
+        </w:rPr>
         <w:t>Thus</w:t>
       </w:r>
       <w:proofErr w:type="gramEnd"/>
       <w:r>
+        <w:rPr>
+          <w:highlight w:val="yellow"/>
+        </w:rPr>
         <w:t xml:space="preserve"> control engineers often work</w:t>
       </w:r>
     </w:p>
@@ -4387,16 +4522,28 @@
         <w:spacing w:line="240" w:lineRule="auto"/>
         <w:ind w:left="720" w:hanging="720"/>
         <w:contextualSpacing/>
-      </w:pPr>
-      <w:r>
+        <w:rPr>
+          <w:highlight w:val="yellow"/>
+        </w:rPr>
+      </w:pPr>
+      <w:r>
+        <w:rPr>
+          <w:highlight w:val="yellow"/>
+        </w:rPr>
         <w:t xml:space="preserve">with </w:t>
       </w:r>
       <w:proofErr w:type="spellStart"/>
       <w:r>
+        <w:rPr>
+          <w:highlight w:val="yellow"/>
+        </w:rPr>
         <w:t>linearizations</w:t>
       </w:r>
       <w:proofErr w:type="spellEnd"/>
       <w:r>
+        <w:rPr>
+          <w:highlight w:val="yellow"/>
+        </w:rPr>
         <w:t xml:space="preserve"> and other simplifications (e.g.</w:t>
       </w:r>
     </w:p>
@@ -4405,8 +4552,14 @@
         <w:spacing w:line="240" w:lineRule="auto"/>
         <w:ind w:left="720" w:hanging="720"/>
         <w:contextualSpacing/>
-      </w:pPr>
-      <w:r>
+        <w:rPr>
+          <w:highlight w:val="yellow"/>
+        </w:rPr>
+      </w:pPr>
+      <w:r>
+        <w:rPr>
+          <w:highlight w:val="yellow"/>
+        </w:rPr>
         <w:t>references [15] to [17]).</w:t>
       </w:r>
     </w:p>
@@ -4415,8 +4568,14 @@
         <w:spacing w:line="240" w:lineRule="auto"/>
         <w:ind w:left="720" w:hanging="720"/>
         <w:contextualSpacing/>
-      </w:pPr>
-      <w:r>
+        <w:rPr>
+          <w:highlight w:val="yellow"/>
+        </w:rPr>
+      </w:pPr>
+      <w:r>
+        <w:rPr>
+          <w:highlight w:val="yellow"/>
+        </w:rPr>
         <w:t>The development of reference inputs is one step</w:t>
       </w:r>
     </w:p>
@@ -4425,8 +4584,14 @@
         <w:spacing w:line="240" w:lineRule="auto"/>
         <w:ind w:left="720" w:hanging="720"/>
         <w:contextualSpacing/>
-      </w:pPr>
-      <w:r>
+        <w:rPr>
+          <w:highlight w:val="yellow"/>
+        </w:rPr>
+      </w:pPr>
+      <w:r>
+        <w:rPr>
+          <w:highlight w:val="yellow"/>
+        </w:rPr>
         <w:t>removed further still. If the aim is to develop a</w:t>
       </w:r>
     </w:p>
@@ -4435,8 +4600,14 @@
         <w:spacing w:line="240" w:lineRule="auto"/>
         <w:ind w:left="720" w:hanging="720"/>
         <w:contextualSpacing/>
-      </w:pPr>
-      <w:r>
+        <w:rPr>
+          <w:highlight w:val="yellow"/>
+        </w:rPr>
+      </w:pPr>
+      <w:r>
+        <w:rPr>
+          <w:highlight w:val="yellow"/>
+        </w:rPr>
         <w:t>feasible trajectory, i.e. one that the vehicle is capable</w:t>
       </w:r>
     </w:p>
@@ -4445,8 +4616,14 @@
         <w:spacing w:line="240" w:lineRule="auto"/>
         <w:ind w:left="720" w:hanging="720"/>
         <w:contextualSpacing/>
-      </w:pPr>
-      <w:r>
+        <w:rPr>
+          <w:highlight w:val="yellow"/>
+        </w:rPr>
+      </w:pPr>
+      <w:r>
+        <w:rPr>
+          <w:highlight w:val="yellow"/>
+        </w:rPr>
         <w:t>of tracking accurately, it is necessary to consider the</w:t>
       </w:r>
     </w:p>
@@ -4455,16 +4632,28 @@
         <w:spacing w:line="240" w:lineRule="auto"/>
         <w:ind w:left="720" w:hanging="720"/>
         <w:contextualSpacing/>
-      </w:pPr>
-      <w:r>
+        <w:rPr>
+          <w:highlight w:val="yellow"/>
+        </w:rPr>
+      </w:pPr>
+      <w:r>
+        <w:rPr>
+          <w:highlight w:val="yellow"/>
+        </w:rPr>
         <w:t xml:space="preserve">overall constraints on its </w:t>
       </w:r>
       <w:proofErr w:type="spellStart"/>
       <w:r>
+        <w:rPr>
+          <w:highlight w:val="yellow"/>
+        </w:rPr>
         <w:t>behaviour</w:t>
       </w:r>
       <w:proofErr w:type="spellEnd"/>
       <w:r>
+        <w:rPr>
+          <w:highlight w:val="yellow"/>
+        </w:rPr>
         <w:t>. But it is not</w:t>
       </w:r>
     </w:p>
@@ -4473,8 +4662,14 @@
         <w:spacing w:line="240" w:lineRule="auto"/>
         <w:ind w:left="720" w:hanging="720"/>
         <w:contextualSpacing/>
-      </w:pPr>
-      <w:r>
+        <w:rPr>
+          <w:highlight w:val="yellow"/>
+        </w:rPr>
+      </w:pPr>
+      <w:r>
+        <w:rPr>
+          <w:highlight w:val="yellow"/>
+        </w:rPr>
         <w:t>necessary to consider in detail how those constraints</w:t>
       </w:r>
     </w:p>
@@ -4483,8 +4678,14 @@
         <w:spacing w:line="240" w:lineRule="auto"/>
         <w:ind w:left="720" w:hanging="720"/>
         <w:contextualSpacing/>
-      </w:pPr>
-      <w:r>
+        <w:rPr>
+          <w:highlight w:val="yellow"/>
+        </w:rPr>
+      </w:pPr>
+      <w:r>
+        <w:rPr>
+          <w:highlight w:val="yellow"/>
+        </w:rPr>
         <w:t>arise or how the control system might follow that</w:t>
       </w:r>
     </w:p>
@@ -4493,8 +4694,14 @@
         <w:spacing w:line="240" w:lineRule="auto"/>
         <w:ind w:left="720" w:hanging="720"/>
         <w:contextualSpacing/>
-      </w:pPr>
-      <w:r>
+        <w:rPr>
+          <w:highlight w:val="yellow"/>
+        </w:rPr>
+      </w:pPr>
+      <w:r>
+        <w:rPr>
+          <w:highlight w:val="yellow"/>
+        </w:rPr>
         <w:t>trajectory.</w:t>
       </w:r>
     </w:p>
@@ -4503,6 +4710,9 @@
         <w:spacing w:line="240" w:lineRule="auto"/>
         <w:ind w:left="720" w:hanging="720"/>
         <w:contextualSpacing/>
+        <w:rPr>
+          <w:highlight w:val="yellow"/>
+        </w:rPr>
       </w:pPr>
     </w:p>
     <w:p>
@@ -4516,6 +4726,7 @@
           <w:color w:val="231F20"/>
           <w:sz w:val="19"/>
           <w:szCs w:val="19"/>
+          <w:highlight w:val="yellow"/>
         </w:rPr>
       </w:pPr>
       <w:r>
@@ -4524,6 +4735,7 @@
           <w:color w:val="231F20"/>
           <w:sz w:val="19"/>
           <w:szCs w:val="19"/>
+          <w:highlight w:val="yellow"/>
         </w:rPr>
         <w:t xml:space="preserve">7 Hamming, R. W. </w:t>
       </w:r>
@@ -4533,6 +4745,7 @@
           <w:color w:val="231F20"/>
           <w:sz w:val="19"/>
           <w:szCs w:val="19"/>
+          <w:highlight w:val="yellow"/>
         </w:rPr>
         <w:t>Numerical methods for scientists</w:t>
       </w:r>
@@ -4544,6 +4757,7 @@
           <w:color w:val="231F20"/>
           <w:sz w:val="19"/>
           <w:szCs w:val="19"/>
+          <w:highlight w:val="yellow"/>
         </w:rPr>
         <w:t xml:space="preserve">and engineers, </w:t>
       </w:r>
@@ -4553,6 +4767,7 @@
           <w:color w:val="231F20"/>
           <w:sz w:val="19"/>
           <w:szCs w:val="19"/>
+          <w:highlight w:val="yellow"/>
         </w:rPr>
         <w:t>2nd edition, 1973 (McGraw-Hill).</w:t>
       </w:r>
@@ -4676,21 +4891,18 @@
       </w:r>
       <w:proofErr w:type="spellEnd"/>
       <w:r>
-        <w:t xml:space="preserve"> present a nonlinear MPC algorithm which finds a solution </w:t>
-      </w:r>
-      <w:proofErr w:type="gramStart"/>
-      <w:r>
-        <w:t>using  c</w:t>
-      </w:r>
-      <w:r>
-        <w:t>ontinuation</w:t>
-      </w:r>
-      <w:proofErr w:type="gramEnd"/>
-      <w:r>
-        <w:t>/generalized minimal residual</w:t>
-      </w:r>
-      <w:r>
-        <w:t xml:space="preserve"> (C/GMRES) algorithm to find a solution. The algorithm was tested successfully in simulation and though runtimes are not yet quick enough for physical </w:t>
+        <w:t xml:space="preserve"> present a nonlinear MPC algorithm which finds a solution using  c</w:t>
+      </w:r>
+      <w:r>
+        <w:t>ontinuation/generalized minimal residual</w:t>
+      </w:r>
+      <w:r>
+        <w:t xml:space="preserve"> (C/GMR</w:t>
+      </w:r>
+      <w:bookmarkStart w:id="0" w:name="_GoBack"/>
+      <w:bookmarkEnd w:id="0"/>
+      <w:r>
+        <w:t xml:space="preserve">ES) algorithm to find a solution. The algorithm was tested successfully in simulation and though runtimes are not yet quick enough for physical </w:t>
       </w:r>
       <w:proofErr w:type="spellStart"/>
       <w:r>
@@ -4744,25 +4956,7 @@
           <w:sz w:val="18"/>
           <w:szCs w:val="18"/>
         </w:rPr>
-        <w:t xml:space="preserve">[24] Gao Y, Lin T, </w:t>
-      </w:r>
-      <w:proofErr w:type="spellStart"/>
-      <w:r>
-        <w:rPr>
-          <w:rFonts w:ascii="CMR9" w:hAnsi="CMR9" w:cs="CMR9"/>
-          <w:sz w:val="18"/>
-          <w:szCs w:val="18"/>
-        </w:rPr>
-        <w:t>Borrelli</w:t>
-      </w:r>
-      <w:proofErr w:type="spellEnd"/>
-      <w:r>
-        <w:rPr>
-          <w:rFonts w:ascii="CMR9" w:hAnsi="CMR9" w:cs="CMR9"/>
-          <w:sz w:val="18"/>
-          <w:szCs w:val="18"/>
-        </w:rPr>
-        <w:t xml:space="preserve"> F, et al. Predictive control of autonomous ground vehicles with obstacle</w:t>
+        <w:t>[24] Gao Y, Lin T, Borrelli F, et al. Predictive control of autonomous ground vehicles with obstacle</w:t>
       </w:r>
     </w:p>
     <w:p>
@@ -4801,15 +4995,7 @@
     </w:p>
     <w:p>
       <w:r>
-        <w:t xml:space="preserve">Gao, Lin, </w:t>
-      </w:r>
-      <w:proofErr w:type="spellStart"/>
-      <w:r>
-        <w:t>Borrelli</w:t>
-      </w:r>
-      <w:proofErr w:type="spellEnd"/>
-      <w:r>
-        <w:t xml:space="preserve">, Tseng, and </w:t>
+        <w:t xml:space="preserve">Gao, Lin, Borrelli, Tseng, and </w:t>
       </w:r>
       <w:proofErr w:type="spellStart"/>
       <w:r>
@@ -5332,25 +5518,7 @@
           <w:sz w:val="18"/>
           <w:szCs w:val="18"/>
         </w:rPr>
-        <w:t xml:space="preserve">[29] Falcone P, </w:t>
-      </w:r>
-      <w:proofErr w:type="spellStart"/>
-      <w:r>
-        <w:rPr>
-          <w:rFonts w:ascii="CMR9" w:hAnsi="CMR9" w:cs="CMR9"/>
-          <w:sz w:val="18"/>
-          <w:szCs w:val="18"/>
-        </w:rPr>
-        <w:t>Borrelli</w:t>
-      </w:r>
-      <w:proofErr w:type="spellEnd"/>
-      <w:r>
-        <w:rPr>
-          <w:rFonts w:ascii="CMR9" w:hAnsi="CMR9" w:cs="CMR9"/>
-          <w:sz w:val="18"/>
-          <w:szCs w:val="18"/>
-        </w:rPr>
-        <w:t xml:space="preserve"> F, </w:t>
+        <w:t xml:space="preserve">[29] Falcone P, Borrelli F, </w:t>
       </w:r>
       <w:proofErr w:type="spellStart"/>
       <w:r>
@@ -5454,25 +5622,7 @@
           <w:sz w:val="18"/>
           <w:szCs w:val="18"/>
         </w:rPr>
-        <w:t xml:space="preserve">[32] Gray A, Ali M, Gao Y, Hedrick JK, </w:t>
-      </w:r>
-      <w:proofErr w:type="spellStart"/>
-      <w:r>
-        <w:rPr>
-          <w:rFonts w:ascii="CMR9" w:hAnsi="CMR9" w:cs="CMR9"/>
-          <w:sz w:val="18"/>
-          <w:szCs w:val="18"/>
-        </w:rPr>
-        <w:t>Borrelli</w:t>
-      </w:r>
-      <w:proofErr w:type="spellEnd"/>
-      <w:r>
-        <w:rPr>
-          <w:rFonts w:ascii="CMR9" w:hAnsi="CMR9" w:cs="CMR9"/>
-          <w:sz w:val="18"/>
-          <w:szCs w:val="18"/>
-        </w:rPr>
-        <w:t xml:space="preserve"> F. A </w:t>
+        <w:t xml:space="preserve">[32] Gray A, Ali M, Gao Y, Hedrick JK, Borrelli F. A </w:t>
       </w:r>
       <w:proofErr w:type="spellStart"/>
       <w:r>
@@ -5683,8 +5833,6 @@
       <w:r>
         <w:t>+</w:t>
       </w:r>
-      <w:bookmarkStart w:id="0" w:name="_GoBack"/>
-      <w:bookmarkEnd w:id="0"/>
       <w:r>
         <w:t xml:space="preserve"> </w:t>
       </w:r>
@@ -5700,7 +5848,7 @@
 </file>
 
 <file path=word/styles.xml><?xml version="1.0" encoding="utf-8"?>
-<w:styles xmlns:mc="http://schemas.openxmlformats.org/markup-compatibility/2006" xmlns:r="http://schemas.openxmlformats.org/officeDocument/2006/relationships" xmlns:w="http://schemas.openxmlformats.org/wordprocessingml/2006/main" xmlns:w14="http://schemas.microsoft.com/office/word/2010/wordml" xmlns:w15="http://schemas.microsoft.com/office/word/2012/wordml" xmlns:w16se="http://schemas.microsoft.com/office/word/2015/wordml/symex" mc:Ignorable="w14 w15 w16se">
+<w:styles xmlns:mc="http://schemas.openxmlformats.org/markup-compatibility/2006" xmlns:r="http://schemas.openxmlformats.org/officeDocument/2006/relationships" xmlns:w="http://schemas.openxmlformats.org/wordprocessingml/2006/main" xmlns:w14="http://schemas.microsoft.com/office/word/2010/wordml" xmlns:w15="http://schemas.microsoft.com/office/word/2012/wordml" xmlns:w16cid="http://schemas.microsoft.com/office/word/2016/wordml/cid" xmlns:w16se="http://schemas.microsoft.com/office/word/2015/wordml/symex" mc:Ignorable="w14 w15 w16se w16cid">
   <w:docDefaults>
     <w:rPrDefault>
       <w:rPr>

</xml_diff>